<commit_message>
program 4 jeszcze niepelny
</commit_message>
<xml_diff>
--- a/zad4/spr4.docx
+++ b/zad4/spr4.docx
@@ -148,6 +148,12 @@
               </w:rPr>
               <w:t xml:space="preserve">: </w:t>
             </w:r>
+            <w:r>
+              <w:rPr>
+                <w:rFonts w:ascii="Times New Roman" w:hAnsi="Times New Roman" w:cs="Times New Roman"/>
+              </w:rPr>
+              <w:t>Systemy obsługi z kolejką (M/M/c/L)</w:t>
+            </w:r>
           </w:p>
           <w:p>
             <w:pPr>
@@ -289,6 +295,163 @@
           <w:rFonts w:ascii="Times New Roman" w:hAnsi="Times New Roman" w:cs="Times New Roman"/>
         </w:rPr>
       </w:pPr>
+      <w:r>
+        <w:rPr>
+          <w:rFonts w:ascii="Times New Roman" w:hAnsi="Times New Roman" w:cs="Times New Roman"/>
+        </w:rPr>
+        <w:t>Dla danych wejściowych obliczyć i przedstawić w formie wykresu</w:t>
+      </w:r>
+    </w:p>
+    <w:p>
+      <w:pPr>
+        <w:pStyle w:val="ListParagraph"/>
+        <w:numPr>
+          <w:ilvl w:val="0"/>
+          <w:numId w:val="9"/>
+        </w:numPr>
+        <w:rPr>
+          <w:rFonts w:ascii="Times New Roman" w:hAnsi="Times New Roman" w:cs="Times New Roman"/>
+        </w:rPr>
+      </w:pPr>
+      <w:r>
+        <w:rPr>
+          <w:rFonts w:ascii="Times New Roman" w:hAnsi="Times New Roman" w:cs="Times New Roman"/>
+        </w:rPr>
+        <w:t>Prawdopodobieństwo stanów fazowych tylko dla λ = 21</w:t>
+      </w:r>
+    </w:p>
+    <w:p>
+      <w:pPr>
+        <w:pStyle w:val="ListParagraph"/>
+        <w:numPr>
+          <w:ilvl w:val="0"/>
+          <w:numId w:val="9"/>
+        </w:numPr>
+        <w:rPr>
+          <w:rFonts w:ascii="Times New Roman" w:hAnsi="Times New Roman" w:cs="Times New Roman"/>
+        </w:rPr>
+      </w:pPr>
+      <w:r>
+        <w:rPr>
+          <w:rFonts w:ascii="Times New Roman" w:hAnsi="Times New Roman" w:cs="Times New Roman"/>
+        </w:rPr>
+        <w:t>Prawdopodobieństwo straty zgłoszenia dla wszystkich λ</w:t>
+      </w:r>
+    </w:p>
+    <w:p>
+      <w:pPr>
+        <w:pStyle w:val="ListParagraph"/>
+        <w:numPr>
+          <w:ilvl w:val="0"/>
+          <w:numId w:val="9"/>
+        </w:numPr>
+        <w:rPr>
+          <w:rFonts w:ascii="Times New Roman" w:hAnsi="Times New Roman" w:cs="Times New Roman"/>
+        </w:rPr>
+      </w:pPr>
+      <w:r>
+        <w:rPr>
+          <w:rFonts w:ascii="Times New Roman" w:hAnsi="Times New Roman" w:cs="Times New Roman"/>
+        </w:rPr>
+        <w:t>Średnią liczbę zajętych stanowisk obsługi l</w:t>
+      </w:r>
+    </w:p>
+    <w:p>
+      <w:pPr>
+        <w:pStyle w:val="ListParagraph"/>
+        <w:numPr>
+          <w:ilvl w:val="0"/>
+          <w:numId w:val="9"/>
+        </w:numPr>
+        <w:rPr>
+          <w:rFonts w:ascii="Times New Roman" w:hAnsi="Times New Roman" w:cs="Times New Roman"/>
+        </w:rPr>
+      </w:pPr>
+      <w:r>
+        <w:rPr>
+          <w:rFonts w:ascii="Times New Roman" w:hAnsi="Times New Roman" w:cs="Times New Roman"/>
+        </w:rPr>
+        <w:t xml:space="preserve">Średnią liczbę zgłoszeń w węźle obsługi n (kolejka +st. </w:t>
+      </w:r>
+      <w:r>
+        <w:rPr>
+          <w:rFonts w:ascii="Times New Roman" w:hAnsi="Times New Roman" w:cs="Times New Roman"/>
+        </w:rPr>
+        <w:t>O</w:t>
+      </w:r>
+      <w:r>
+        <w:rPr>
+          <w:rFonts w:ascii="Times New Roman" w:hAnsi="Times New Roman" w:cs="Times New Roman"/>
+        </w:rPr>
+        <w:t>bsługi)</w:t>
+      </w:r>
+    </w:p>
+    <w:p>
+      <w:pPr>
+        <w:pStyle w:val="ListParagraph"/>
+        <w:numPr>
+          <w:ilvl w:val="0"/>
+          <w:numId w:val="9"/>
+        </w:numPr>
+        <w:rPr>
+          <w:rFonts w:ascii="Times New Roman" w:hAnsi="Times New Roman" w:cs="Times New Roman"/>
+        </w:rPr>
+      </w:pPr>
+      <w:r>
+        <w:rPr>
+          <w:rFonts w:ascii="Times New Roman" w:hAnsi="Times New Roman" w:cs="Times New Roman"/>
+        </w:rPr>
+        <w:t>Średni czas oczekiwania w kolejce w</w:t>
+      </w:r>
+    </w:p>
+    <w:p>
+      <w:pPr>
+        <w:ind w:left="360"/>
+        <w:rPr>
+          <w:rFonts w:ascii="Times New Roman" w:hAnsi="Times New Roman" w:cs="Times New Roman"/>
+        </w:rPr>
+      </w:pPr>
+      <w:r>
+        <w:rPr>
+          <w:rFonts w:ascii="Times New Roman" w:hAnsi="Times New Roman" w:cs="Times New Roman"/>
+        </w:rPr>
+        <w:t>Dane:</w:t>
+      </w:r>
+    </w:p>
+    <w:p>
+      <w:pPr>
+        <w:ind w:left="360"/>
+        <w:rPr>
+          <w:rFonts w:ascii="Times New Roman" w:hAnsi="Times New Roman" w:cs="Times New Roman"/>
+        </w:rPr>
+      </w:pPr>
+      <w:r>
+        <w:rPr>
+          <w:rFonts w:ascii="Times New Roman" w:hAnsi="Times New Roman" w:cs="Times New Roman"/>
+        </w:rPr>
+        <w:t>c = 4</w:t>
+      </w:r>
+      <w:r>
+        <w:rPr>
+          <w:rFonts w:ascii="Times New Roman" w:hAnsi="Times New Roman" w:cs="Times New Roman"/>
+        </w:rPr>
+        <w:br/>
+        <w:t>µ = 5</w:t>
+      </w:r>
+      <w:r>
+        <w:rPr>
+          <w:rFonts w:ascii="Times New Roman" w:hAnsi="Times New Roman" w:cs="Times New Roman"/>
+        </w:rPr>
+        <w:br/>
+        <w:t>λ = 3,6,...,27</w:t>
+      </w:r>
+      <w:r>
+        <w:rPr>
+          <w:rFonts w:ascii="Times New Roman" w:hAnsi="Times New Roman" w:cs="Times New Roman"/>
+        </w:rPr>
+        <w:br/>
+        <w:t>m = 10</w:t>
+      </w:r>
     </w:p>
     <w:p>
       <w:pPr>
@@ -317,8 +480,6 @@
           <w:b/>
         </w:rPr>
       </w:pPr>
-      <w:bookmarkStart w:id="0" w:name="_GoBack"/>
-      <w:bookmarkEnd w:id="0"/>
     </w:p>
     <w:p>
       <w:pPr>
@@ -342,7 +503,7 @@
     </w:p>
     <w:p>
       <w:pPr>
-        <w:jc w:val="center"/>
+        <w:pStyle w:val="ListParagraph"/>
         <w:rPr>
           <w:rFonts w:ascii="Times New Roman" w:hAnsi="Times New Roman" w:cs="Times New Roman"/>
         </w:rPr>
@@ -350,6 +511,917 @@
     </w:p>
     <w:p>
       <w:pPr>
+        <w:pStyle w:val="ListParagraph"/>
+        <w:numPr>
+          <w:ilvl w:val="0"/>
+          <w:numId w:val="10"/>
+        </w:numPr>
+        <w:rPr>
+          <w:rFonts w:ascii="Times New Roman" w:hAnsi="Times New Roman" w:cs="Times New Roman"/>
+        </w:rPr>
+      </w:pPr>
+      <w:r>
+        <w:rPr>
+          <w:rFonts w:ascii="Times New Roman" w:hAnsi="Times New Roman" w:cs="Times New Roman"/>
+        </w:rPr>
+        <w:t>Ds</w:t>
+      </w:r>
+    </w:p>
+    <w:p>
+      <w:pPr>
+        <w:pStyle w:val="ListParagraph"/>
+        <w:numPr>
+          <w:ilvl w:val="0"/>
+          <w:numId w:val="10"/>
+        </w:numPr>
+        <w:rPr>
+          <w:rFonts w:ascii="Calibri" w:eastAsia="Times New Roman" w:hAnsi="Calibri" w:cs="Times New Roman"/>
+          <w:color w:val="000000"/>
+          <w:lang w:eastAsia="pl-PL"/>
+        </w:rPr>
+      </w:pPr>
+      <w:r>
+        <w:rPr>
+          <w:rFonts w:ascii="Times New Roman" w:hAnsi="Times New Roman" w:cs="Times New Roman"/>
+        </w:rPr>
+        <w:t>P</w:t>
+      </w:r>
+      <w:r>
+        <w:rPr>
+          <w:rFonts w:ascii="Times New Roman" w:hAnsi="Times New Roman" w:cs="Times New Roman"/>
+          <w:vertAlign w:val="subscript"/>
+        </w:rPr>
+        <w:t>str</w:t>
+      </w:r>
+      <w:r>
+        <w:rPr>
+          <w:rFonts w:ascii="Times New Roman" w:hAnsi="Times New Roman" w:cs="Times New Roman"/>
+        </w:rPr>
+        <w:t xml:space="preserve"> = </w:t>
+      </w:r>
+      <w:r>
+        <w:rPr>
+          <w:rFonts w:ascii="Calibri" w:eastAsia="Times New Roman" w:hAnsi="Calibri" w:cs="Times New Roman"/>
+          <w:color w:val="000000"/>
+          <w:lang w:eastAsia="pl-PL"/>
+        </w:rPr>
+        <w:t>0,679339</w:t>
+      </w:r>
+    </w:p>
+    <w:p>
+      <w:pPr>
+        <w:pStyle w:val="ListParagraph"/>
+        <w:numPr>
+          <w:ilvl w:val="0"/>
+          <w:numId w:val="10"/>
+        </w:numPr>
+        <w:rPr>
+          <w:rFonts w:ascii="Calibri" w:eastAsia="Times New Roman" w:hAnsi="Calibri" w:cs="Times New Roman"/>
+          <w:color w:val="000000"/>
+          <w:lang w:eastAsia="pl-PL"/>
+        </w:rPr>
+      </w:pPr>
+      <w:r>
+        <w:rPr>
+          <w:rFonts w:ascii="Times New Roman" w:hAnsi="Times New Roman" w:cs="Times New Roman"/>
+        </w:rPr>
+        <w:t xml:space="preserve">l = </w:t>
+      </w:r>
+      <w:r>
+        <w:rPr>
+          <w:rFonts w:ascii="Calibri" w:eastAsia="Times New Roman" w:hAnsi="Calibri" w:cs="Times New Roman"/>
+          <w:color w:val="000000"/>
+          <w:lang w:eastAsia="pl-PL"/>
+        </w:rPr>
+        <w:t>3,950003</w:t>
+      </w:r>
+    </w:p>
+    <w:p>
+      <w:pPr>
+        <w:pStyle w:val="ListParagraph"/>
+        <w:numPr>
+          <w:ilvl w:val="0"/>
+          <w:numId w:val="10"/>
+        </w:numPr>
+        <w:rPr>
+          <w:rFonts w:ascii="Calibri" w:eastAsia="Times New Roman" w:hAnsi="Calibri" w:cs="Times New Roman"/>
+          <w:color w:val="000000"/>
+          <w:lang w:eastAsia="pl-PL"/>
+        </w:rPr>
+      </w:pPr>
+      <w:r>
+        <w:rPr>
+          <w:rFonts w:ascii="Times New Roman" w:hAnsi="Times New Roman" w:cs="Times New Roman"/>
+        </w:rPr>
+        <w:t xml:space="preserve">n = </w:t>
+      </w:r>
+      <w:r>
+        <w:rPr>
+          <w:rFonts w:ascii="Calibri" w:eastAsia="Times New Roman" w:hAnsi="Calibri" w:cs="Times New Roman"/>
+          <w:color w:val="000000"/>
+          <w:lang w:eastAsia="pl-PL"/>
+        </w:rPr>
+        <w:t>38,51463</w:t>
+      </w:r>
+    </w:p>
+    <w:p>
+      <w:pPr>
+        <w:pStyle w:val="ListParagraph"/>
+        <w:numPr>
+          <w:ilvl w:val="0"/>
+          <w:numId w:val="10"/>
+        </w:numPr>
+        <w:rPr>
+          <w:rFonts w:ascii="Calibri" w:eastAsia="Times New Roman" w:hAnsi="Calibri" w:cs="Times New Roman"/>
+          <w:color w:val="000000"/>
+          <w:lang w:eastAsia="pl-PL"/>
+        </w:rPr>
+      </w:pPr>
+    </w:p>
+    <w:tbl>
+      <w:tblPr>
+        <w:tblW w:w="1920" w:type="dxa"/>
+        <w:jc w:val="center"/>
+        <w:tblCellMar>
+          <w:left w:w="70" w:type="dxa"/>
+          <w:right w:w="70" w:type="dxa"/>
+        </w:tblCellMar>
+        <w:tblLook w:val="04A0" w:firstRow="1" w:lastRow="0" w:firstColumn="1" w:lastColumn="0" w:noHBand="0" w:noVBand="1"/>
+      </w:tblPr>
+      <w:tblGrid>
+        <w:gridCol w:w="960"/>
+        <w:gridCol w:w="976"/>
+      </w:tblGrid>
+      <w:tr>
+        <w:trPr>
+          <w:trHeight w:val="300"/>
+          <w:jc w:val="center"/>
+        </w:trPr>
+        <w:tc>
+          <w:tcPr>
+            <w:tcW w:w="960" w:type="dxa"/>
+            <w:tcBorders>
+              <w:top w:val="single" w:sz="4" w:space="0" w:color="auto"/>
+              <w:left w:val="single" w:sz="4" w:space="0" w:color="auto"/>
+              <w:bottom w:val="single" w:sz="4" w:space="0" w:color="auto"/>
+              <w:right w:val="single" w:sz="4" w:space="0" w:color="auto"/>
+            </w:tcBorders>
+            <w:shd w:val="clear" w:color="000000" w:fill="D6DCE4"/>
+            <w:noWrap/>
+            <w:vAlign w:val="bottom"/>
+            <w:hideMark/>
+          </w:tcPr>
+          <w:p>
+            <w:pPr>
+              <w:spacing w:after="0" w:line="240" w:lineRule="auto"/>
+              <w:rPr>
+                <w:rFonts w:ascii="Calibri" w:eastAsia="Times New Roman" w:hAnsi="Calibri" w:cs="Times New Roman"/>
+                <w:color w:val="000000"/>
+                <w:lang w:eastAsia="pl-PL"/>
+              </w:rPr>
+            </w:pPr>
+            <w:r>
+              <w:rPr>
+                <w:rFonts w:ascii="Calibri" w:eastAsia="Times New Roman" w:hAnsi="Calibri" w:cs="Times New Roman"/>
+                <w:color w:val="000000"/>
+                <w:lang w:eastAsia="pl-PL"/>
+              </w:rPr>
+              <w:t>Lambda</w:t>
+            </w:r>
+          </w:p>
+        </w:tc>
+        <w:tc>
+          <w:tcPr>
+            <w:tcW w:w="960" w:type="dxa"/>
+            <w:tcBorders>
+              <w:top w:val="single" w:sz="4" w:space="0" w:color="auto"/>
+              <w:left w:val="nil"/>
+              <w:bottom w:val="single" w:sz="4" w:space="0" w:color="auto"/>
+              <w:right w:val="single" w:sz="4" w:space="0" w:color="auto"/>
+            </w:tcBorders>
+            <w:shd w:val="clear" w:color="000000" w:fill="D6DCE4"/>
+            <w:noWrap/>
+            <w:vAlign w:val="bottom"/>
+            <w:hideMark/>
+          </w:tcPr>
+          <w:p>
+            <w:pPr>
+              <w:spacing w:after="0" w:line="240" w:lineRule="auto"/>
+              <w:rPr>
+                <w:rFonts w:ascii="Calibri" w:eastAsia="Times New Roman" w:hAnsi="Calibri" w:cs="Times New Roman"/>
+                <w:color w:val="000000"/>
+                <w:lang w:eastAsia="pl-PL"/>
+              </w:rPr>
+            </w:pPr>
+            <w:r>
+              <w:rPr>
+                <w:rFonts w:ascii="Calibri" w:eastAsia="Times New Roman" w:hAnsi="Calibri" w:cs="Times New Roman"/>
+                <w:color w:val="000000"/>
+                <w:lang w:eastAsia="pl-PL"/>
+              </w:rPr>
+              <w:t>w</w:t>
+            </w:r>
+          </w:p>
+        </w:tc>
+      </w:tr>
+      <w:tr>
+        <w:trPr>
+          <w:trHeight w:val="300"/>
+          <w:jc w:val="center"/>
+        </w:trPr>
+        <w:tc>
+          <w:tcPr>
+            <w:tcW w:w="960" w:type="dxa"/>
+            <w:tcBorders>
+              <w:top w:val="nil"/>
+              <w:left w:val="single" w:sz="4" w:space="0" w:color="auto"/>
+              <w:bottom w:val="single" w:sz="4" w:space="0" w:color="auto"/>
+              <w:right w:val="single" w:sz="4" w:space="0" w:color="auto"/>
+            </w:tcBorders>
+            <w:shd w:val="clear" w:color="auto" w:fill="auto"/>
+            <w:noWrap/>
+            <w:vAlign w:val="bottom"/>
+            <w:hideMark/>
+          </w:tcPr>
+          <w:p>
+            <w:pPr>
+              <w:spacing w:after="0" w:line="240" w:lineRule="auto"/>
+              <w:jc w:val="right"/>
+              <w:rPr>
+                <w:rFonts w:ascii="Calibri" w:eastAsia="Times New Roman" w:hAnsi="Calibri" w:cs="Times New Roman"/>
+                <w:color w:val="000000"/>
+                <w:lang w:eastAsia="pl-PL"/>
+              </w:rPr>
+            </w:pPr>
+            <w:r>
+              <w:rPr>
+                <w:rFonts w:ascii="Calibri" w:eastAsia="Times New Roman" w:hAnsi="Calibri" w:cs="Times New Roman"/>
+                <w:color w:val="000000"/>
+                <w:lang w:eastAsia="pl-PL"/>
+              </w:rPr>
+              <w:t>3</w:t>
+            </w:r>
+          </w:p>
+        </w:tc>
+        <w:tc>
+          <w:tcPr>
+            <w:tcW w:w="960" w:type="dxa"/>
+            <w:tcBorders>
+              <w:top w:val="nil"/>
+              <w:left w:val="nil"/>
+              <w:bottom w:val="single" w:sz="4" w:space="0" w:color="auto"/>
+              <w:right w:val="single" w:sz="4" w:space="0" w:color="auto"/>
+            </w:tcBorders>
+            <w:shd w:val="clear" w:color="auto" w:fill="auto"/>
+            <w:noWrap/>
+            <w:vAlign w:val="bottom"/>
+            <w:hideMark/>
+          </w:tcPr>
+          <w:p>
+            <w:pPr>
+              <w:spacing w:after="0" w:line="240" w:lineRule="auto"/>
+              <w:jc w:val="right"/>
+              <w:rPr>
+                <w:rFonts w:ascii="Calibri" w:eastAsia="Times New Roman" w:hAnsi="Calibri" w:cs="Times New Roman"/>
+                <w:color w:val="000000"/>
+                <w:lang w:eastAsia="pl-PL"/>
+              </w:rPr>
+            </w:pPr>
+            <w:r>
+              <w:rPr>
+                <w:rFonts w:ascii="Calibri" w:eastAsia="Times New Roman" w:hAnsi="Calibri" w:cs="Times New Roman"/>
+                <w:color w:val="000000"/>
+                <w:lang w:eastAsia="pl-PL"/>
+              </w:rPr>
+              <w:t>11,52154</w:t>
+            </w:r>
+          </w:p>
+        </w:tc>
+      </w:tr>
+      <w:tr>
+        <w:trPr>
+          <w:trHeight w:val="300"/>
+          <w:jc w:val="center"/>
+        </w:trPr>
+        <w:tc>
+          <w:tcPr>
+            <w:tcW w:w="960" w:type="dxa"/>
+            <w:tcBorders>
+              <w:top w:val="nil"/>
+              <w:left w:val="single" w:sz="4" w:space="0" w:color="auto"/>
+              <w:bottom w:val="single" w:sz="4" w:space="0" w:color="auto"/>
+              <w:right w:val="single" w:sz="4" w:space="0" w:color="auto"/>
+            </w:tcBorders>
+            <w:shd w:val="clear" w:color="auto" w:fill="auto"/>
+            <w:noWrap/>
+            <w:vAlign w:val="bottom"/>
+            <w:hideMark/>
+          </w:tcPr>
+          <w:p>
+            <w:pPr>
+              <w:spacing w:after="0" w:line="240" w:lineRule="auto"/>
+              <w:jc w:val="right"/>
+              <w:rPr>
+                <w:rFonts w:ascii="Calibri" w:eastAsia="Times New Roman" w:hAnsi="Calibri" w:cs="Times New Roman"/>
+                <w:color w:val="000000"/>
+                <w:lang w:eastAsia="pl-PL"/>
+              </w:rPr>
+            </w:pPr>
+            <w:r>
+              <w:rPr>
+                <w:rFonts w:ascii="Calibri" w:eastAsia="Times New Roman" w:hAnsi="Calibri" w:cs="Times New Roman"/>
+                <w:color w:val="000000"/>
+                <w:lang w:eastAsia="pl-PL"/>
+              </w:rPr>
+              <w:t>6</w:t>
+            </w:r>
+          </w:p>
+        </w:tc>
+        <w:tc>
+          <w:tcPr>
+            <w:tcW w:w="960" w:type="dxa"/>
+            <w:tcBorders>
+              <w:top w:val="nil"/>
+              <w:left w:val="nil"/>
+              <w:bottom w:val="single" w:sz="4" w:space="0" w:color="auto"/>
+              <w:right w:val="single" w:sz="4" w:space="0" w:color="auto"/>
+            </w:tcBorders>
+            <w:shd w:val="clear" w:color="auto" w:fill="auto"/>
+            <w:noWrap/>
+            <w:vAlign w:val="bottom"/>
+            <w:hideMark/>
+          </w:tcPr>
+          <w:p>
+            <w:pPr>
+              <w:spacing w:after="0" w:line="240" w:lineRule="auto"/>
+              <w:jc w:val="right"/>
+              <w:rPr>
+                <w:rFonts w:ascii="Calibri" w:eastAsia="Times New Roman" w:hAnsi="Calibri" w:cs="Times New Roman"/>
+                <w:color w:val="000000"/>
+                <w:lang w:eastAsia="pl-PL"/>
+              </w:rPr>
+            </w:pPr>
+            <w:r>
+              <w:rPr>
+                <w:rFonts w:ascii="Calibri" w:eastAsia="Times New Roman" w:hAnsi="Calibri" w:cs="Times New Roman"/>
+                <w:color w:val="000000"/>
+                <w:lang w:eastAsia="pl-PL"/>
+              </w:rPr>
+              <w:t>5,760771</w:t>
+            </w:r>
+          </w:p>
+        </w:tc>
+      </w:tr>
+      <w:tr>
+        <w:trPr>
+          <w:trHeight w:val="300"/>
+          <w:jc w:val="center"/>
+        </w:trPr>
+        <w:tc>
+          <w:tcPr>
+            <w:tcW w:w="960" w:type="dxa"/>
+            <w:tcBorders>
+              <w:top w:val="nil"/>
+              <w:left w:val="single" w:sz="4" w:space="0" w:color="auto"/>
+              <w:bottom w:val="single" w:sz="4" w:space="0" w:color="auto"/>
+              <w:right w:val="single" w:sz="4" w:space="0" w:color="auto"/>
+            </w:tcBorders>
+            <w:shd w:val="clear" w:color="auto" w:fill="auto"/>
+            <w:noWrap/>
+            <w:vAlign w:val="bottom"/>
+            <w:hideMark/>
+          </w:tcPr>
+          <w:p>
+            <w:pPr>
+              <w:spacing w:after="0" w:line="240" w:lineRule="auto"/>
+              <w:jc w:val="right"/>
+              <w:rPr>
+                <w:rFonts w:ascii="Calibri" w:eastAsia="Times New Roman" w:hAnsi="Calibri" w:cs="Times New Roman"/>
+                <w:color w:val="000000"/>
+                <w:lang w:eastAsia="pl-PL"/>
+              </w:rPr>
+            </w:pPr>
+            <w:r>
+              <w:rPr>
+                <w:rFonts w:ascii="Calibri" w:eastAsia="Times New Roman" w:hAnsi="Calibri" w:cs="Times New Roman"/>
+                <w:color w:val="000000"/>
+                <w:lang w:eastAsia="pl-PL"/>
+              </w:rPr>
+              <w:t>9</w:t>
+            </w:r>
+          </w:p>
+        </w:tc>
+        <w:tc>
+          <w:tcPr>
+            <w:tcW w:w="960" w:type="dxa"/>
+            <w:tcBorders>
+              <w:top w:val="nil"/>
+              <w:left w:val="nil"/>
+              <w:bottom w:val="single" w:sz="4" w:space="0" w:color="auto"/>
+              <w:right w:val="single" w:sz="4" w:space="0" w:color="auto"/>
+            </w:tcBorders>
+            <w:shd w:val="clear" w:color="auto" w:fill="auto"/>
+            <w:noWrap/>
+            <w:vAlign w:val="bottom"/>
+            <w:hideMark/>
+          </w:tcPr>
+          <w:p>
+            <w:pPr>
+              <w:spacing w:after="0" w:line="240" w:lineRule="auto"/>
+              <w:jc w:val="right"/>
+              <w:rPr>
+                <w:rFonts w:ascii="Calibri" w:eastAsia="Times New Roman" w:hAnsi="Calibri" w:cs="Times New Roman"/>
+                <w:color w:val="000000"/>
+                <w:lang w:eastAsia="pl-PL"/>
+              </w:rPr>
+            </w:pPr>
+            <w:r>
+              <w:rPr>
+                <w:rFonts w:ascii="Calibri" w:eastAsia="Times New Roman" w:hAnsi="Calibri" w:cs="Times New Roman"/>
+                <w:color w:val="000000"/>
+                <w:lang w:eastAsia="pl-PL"/>
+              </w:rPr>
+              <w:t>3,840514</w:t>
+            </w:r>
+          </w:p>
+        </w:tc>
+      </w:tr>
+      <w:tr>
+        <w:trPr>
+          <w:trHeight w:val="300"/>
+          <w:jc w:val="center"/>
+        </w:trPr>
+        <w:tc>
+          <w:tcPr>
+            <w:tcW w:w="960" w:type="dxa"/>
+            <w:tcBorders>
+              <w:top w:val="nil"/>
+              <w:left w:val="single" w:sz="4" w:space="0" w:color="auto"/>
+              <w:bottom w:val="single" w:sz="4" w:space="0" w:color="auto"/>
+              <w:right w:val="single" w:sz="4" w:space="0" w:color="auto"/>
+            </w:tcBorders>
+            <w:shd w:val="clear" w:color="auto" w:fill="auto"/>
+            <w:noWrap/>
+            <w:vAlign w:val="bottom"/>
+            <w:hideMark/>
+          </w:tcPr>
+          <w:p>
+            <w:pPr>
+              <w:spacing w:after="0" w:line="240" w:lineRule="auto"/>
+              <w:jc w:val="right"/>
+              <w:rPr>
+                <w:rFonts w:ascii="Calibri" w:eastAsia="Times New Roman" w:hAnsi="Calibri" w:cs="Times New Roman"/>
+                <w:color w:val="000000"/>
+                <w:lang w:eastAsia="pl-PL"/>
+              </w:rPr>
+            </w:pPr>
+            <w:r>
+              <w:rPr>
+                <w:rFonts w:ascii="Calibri" w:eastAsia="Times New Roman" w:hAnsi="Calibri" w:cs="Times New Roman"/>
+                <w:color w:val="000000"/>
+                <w:lang w:eastAsia="pl-PL"/>
+              </w:rPr>
+              <w:t>12</w:t>
+            </w:r>
+          </w:p>
+        </w:tc>
+        <w:tc>
+          <w:tcPr>
+            <w:tcW w:w="960" w:type="dxa"/>
+            <w:tcBorders>
+              <w:top w:val="nil"/>
+              <w:left w:val="nil"/>
+              <w:bottom w:val="single" w:sz="4" w:space="0" w:color="auto"/>
+              <w:right w:val="single" w:sz="4" w:space="0" w:color="auto"/>
+            </w:tcBorders>
+            <w:shd w:val="clear" w:color="auto" w:fill="auto"/>
+            <w:noWrap/>
+            <w:vAlign w:val="bottom"/>
+            <w:hideMark/>
+          </w:tcPr>
+          <w:p>
+            <w:pPr>
+              <w:spacing w:after="0" w:line="240" w:lineRule="auto"/>
+              <w:jc w:val="right"/>
+              <w:rPr>
+                <w:rFonts w:ascii="Calibri" w:eastAsia="Times New Roman" w:hAnsi="Calibri" w:cs="Times New Roman"/>
+                <w:color w:val="000000"/>
+                <w:lang w:eastAsia="pl-PL"/>
+              </w:rPr>
+            </w:pPr>
+            <w:r>
+              <w:rPr>
+                <w:rFonts w:ascii="Calibri" w:eastAsia="Times New Roman" w:hAnsi="Calibri" w:cs="Times New Roman"/>
+                <w:color w:val="000000"/>
+                <w:lang w:eastAsia="pl-PL"/>
+              </w:rPr>
+              <w:t>2,880385</w:t>
+            </w:r>
+          </w:p>
+        </w:tc>
+      </w:tr>
+      <w:tr>
+        <w:trPr>
+          <w:trHeight w:val="300"/>
+          <w:jc w:val="center"/>
+        </w:trPr>
+        <w:tc>
+          <w:tcPr>
+            <w:tcW w:w="960" w:type="dxa"/>
+            <w:tcBorders>
+              <w:top w:val="nil"/>
+              <w:left w:val="single" w:sz="4" w:space="0" w:color="auto"/>
+              <w:bottom w:val="single" w:sz="4" w:space="0" w:color="auto"/>
+              <w:right w:val="single" w:sz="4" w:space="0" w:color="auto"/>
+            </w:tcBorders>
+            <w:shd w:val="clear" w:color="auto" w:fill="auto"/>
+            <w:noWrap/>
+            <w:vAlign w:val="bottom"/>
+            <w:hideMark/>
+          </w:tcPr>
+          <w:p>
+            <w:pPr>
+              <w:spacing w:after="0" w:line="240" w:lineRule="auto"/>
+              <w:jc w:val="right"/>
+              <w:rPr>
+                <w:rFonts w:ascii="Calibri" w:eastAsia="Times New Roman" w:hAnsi="Calibri" w:cs="Times New Roman"/>
+                <w:color w:val="000000"/>
+                <w:lang w:eastAsia="pl-PL"/>
+              </w:rPr>
+            </w:pPr>
+            <w:r>
+              <w:rPr>
+                <w:rFonts w:ascii="Calibri" w:eastAsia="Times New Roman" w:hAnsi="Calibri" w:cs="Times New Roman"/>
+                <w:color w:val="000000"/>
+                <w:lang w:eastAsia="pl-PL"/>
+              </w:rPr>
+              <w:t>15</w:t>
+            </w:r>
+          </w:p>
+        </w:tc>
+        <w:tc>
+          <w:tcPr>
+            <w:tcW w:w="960" w:type="dxa"/>
+            <w:tcBorders>
+              <w:top w:val="nil"/>
+              <w:left w:val="nil"/>
+              <w:bottom w:val="single" w:sz="4" w:space="0" w:color="auto"/>
+              <w:right w:val="single" w:sz="4" w:space="0" w:color="auto"/>
+            </w:tcBorders>
+            <w:shd w:val="clear" w:color="auto" w:fill="auto"/>
+            <w:noWrap/>
+            <w:vAlign w:val="bottom"/>
+            <w:hideMark/>
+          </w:tcPr>
+          <w:p>
+            <w:pPr>
+              <w:spacing w:after="0" w:line="240" w:lineRule="auto"/>
+              <w:jc w:val="right"/>
+              <w:rPr>
+                <w:rFonts w:ascii="Calibri" w:eastAsia="Times New Roman" w:hAnsi="Calibri" w:cs="Times New Roman"/>
+                <w:color w:val="000000"/>
+                <w:lang w:eastAsia="pl-PL"/>
+              </w:rPr>
+            </w:pPr>
+            <w:r>
+              <w:rPr>
+                <w:rFonts w:ascii="Calibri" w:eastAsia="Times New Roman" w:hAnsi="Calibri" w:cs="Times New Roman"/>
+                <w:color w:val="000000"/>
+                <w:lang w:eastAsia="pl-PL"/>
+              </w:rPr>
+              <w:t>2,304308</w:t>
+            </w:r>
+          </w:p>
+        </w:tc>
+      </w:tr>
+      <w:tr>
+        <w:trPr>
+          <w:trHeight w:val="300"/>
+          <w:jc w:val="center"/>
+        </w:trPr>
+        <w:tc>
+          <w:tcPr>
+            <w:tcW w:w="960" w:type="dxa"/>
+            <w:tcBorders>
+              <w:top w:val="nil"/>
+              <w:left w:val="single" w:sz="4" w:space="0" w:color="auto"/>
+              <w:bottom w:val="single" w:sz="4" w:space="0" w:color="auto"/>
+              <w:right w:val="single" w:sz="4" w:space="0" w:color="auto"/>
+            </w:tcBorders>
+            <w:shd w:val="clear" w:color="auto" w:fill="auto"/>
+            <w:noWrap/>
+            <w:vAlign w:val="bottom"/>
+            <w:hideMark/>
+          </w:tcPr>
+          <w:p>
+            <w:pPr>
+              <w:spacing w:after="0" w:line="240" w:lineRule="auto"/>
+              <w:jc w:val="right"/>
+              <w:rPr>
+                <w:rFonts w:ascii="Calibri" w:eastAsia="Times New Roman" w:hAnsi="Calibri" w:cs="Times New Roman"/>
+                <w:color w:val="000000"/>
+                <w:lang w:eastAsia="pl-PL"/>
+              </w:rPr>
+            </w:pPr>
+            <w:r>
+              <w:rPr>
+                <w:rFonts w:ascii="Calibri" w:eastAsia="Times New Roman" w:hAnsi="Calibri" w:cs="Times New Roman"/>
+                <w:color w:val="000000"/>
+                <w:lang w:eastAsia="pl-PL"/>
+              </w:rPr>
+              <w:t>18</w:t>
+            </w:r>
+          </w:p>
+        </w:tc>
+        <w:tc>
+          <w:tcPr>
+            <w:tcW w:w="960" w:type="dxa"/>
+            <w:tcBorders>
+              <w:top w:val="nil"/>
+              <w:left w:val="nil"/>
+              <w:bottom w:val="single" w:sz="4" w:space="0" w:color="auto"/>
+              <w:right w:val="single" w:sz="4" w:space="0" w:color="auto"/>
+            </w:tcBorders>
+            <w:shd w:val="clear" w:color="auto" w:fill="auto"/>
+            <w:noWrap/>
+            <w:vAlign w:val="bottom"/>
+            <w:hideMark/>
+          </w:tcPr>
+          <w:p>
+            <w:pPr>
+              <w:spacing w:after="0" w:line="240" w:lineRule="auto"/>
+              <w:jc w:val="right"/>
+              <w:rPr>
+                <w:rFonts w:ascii="Calibri" w:eastAsia="Times New Roman" w:hAnsi="Calibri" w:cs="Times New Roman"/>
+                <w:color w:val="000000"/>
+                <w:lang w:eastAsia="pl-PL"/>
+              </w:rPr>
+            </w:pPr>
+            <w:r>
+              <w:rPr>
+                <w:rFonts w:ascii="Calibri" w:eastAsia="Times New Roman" w:hAnsi="Calibri" w:cs="Times New Roman"/>
+                <w:color w:val="000000"/>
+                <w:lang w:eastAsia="pl-PL"/>
+              </w:rPr>
+              <w:t>1,920257</w:t>
+            </w:r>
+          </w:p>
+        </w:tc>
+      </w:tr>
+      <w:tr>
+        <w:trPr>
+          <w:trHeight w:val="300"/>
+          <w:jc w:val="center"/>
+        </w:trPr>
+        <w:tc>
+          <w:tcPr>
+            <w:tcW w:w="960" w:type="dxa"/>
+            <w:tcBorders>
+              <w:top w:val="nil"/>
+              <w:left w:val="single" w:sz="4" w:space="0" w:color="auto"/>
+              <w:bottom w:val="single" w:sz="4" w:space="0" w:color="auto"/>
+              <w:right w:val="single" w:sz="4" w:space="0" w:color="auto"/>
+            </w:tcBorders>
+            <w:shd w:val="clear" w:color="auto" w:fill="auto"/>
+            <w:noWrap/>
+            <w:vAlign w:val="bottom"/>
+            <w:hideMark/>
+          </w:tcPr>
+          <w:p>
+            <w:pPr>
+              <w:spacing w:after="0" w:line="240" w:lineRule="auto"/>
+              <w:jc w:val="right"/>
+              <w:rPr>
+                <w:rFonts w:ascii="Calibri" w:eastAsia="Times New Roman" w:hAnsi="Calibri" w:cs="Times New Roman"/>
+                <w:color w:val="000000"/>
+                <w:lang w:eastAsia="pl-PL"/>
+              </w:rPr>
+            </w:pPr>
+            <w:r>
+              <w:rPr>
+                <w:rFonts w:ascii="Calibri" w:eastAsia="Times New Roman" w:hAnsi="Calibri" w:cs="Times New Roman"/>
+                <w:color w:val="000000"/>
+                <w:lang w:eastAsia="pl-PL"/>
+              </w:rPr>
+              <w:t>21</w:t>
+            </w:r>
+          </w:p>
+        </w:tc>
+        <w:tc>
+          <w:tcPr>
+            <w:tcW w:w="960" w:type="dxa"/>
+            <w:tcBorders>
+              <w:top w:val="nil"/>
+              <w:left w:val="nil"/>
+              <w:bottom w:val="single" w:sz="4" w:space="0" w:color="auto"/>
+              <w:right w:val="single" w:sz="4" w:space="0" w:color="auto"/>
+            </w:tcBorders>
+            <w:shd w:val="clear" w:color="auto" w:fill="auto"/>
+            <w:noWrap/>
+            <w:vAlign w:val="bottom"/>
+            <w:hideMark/>
+          </w:tcPr>
+          <w:p>
+            <w:pPr>
+              <w:spacing w:after="0" w:line="240" w:lineRule="auto"/>
+              <w:jc w:val="right"/>
+              <w:rPr>
+                <w:rFonts w:ascii="Calibri" w:eastAsia="Times New Roman" w:hAnsi="Calibri" w:cs="Times New Roman"/>
+                <w:color w:val="000000"/>
+                <w:lang w:eastAsia="pl-PL"/>
+              </w:rPr>
+            </w:pPr>
+            <w:r>
+              <w:rPr>
+                <w:rFonts w:ascii="Calibri" w:eastAsia="Times New Roman" w:hAnsi="Calibri" w:cs="Times New Roman"/>
+                <w:color w:val="000000"/>
+                <w:lang w:eastAsia="pl-PL"/>
+              </w:rPr>
+              <w:t>1,645934</w:t>
+            </w:r>
+          </w:p>
+        </w:tc>
+      </w:tr>
+      <w:tr>
+        <w:trPr>
+          <w:trHeight w:val="300"/>
+          <w:jc w:val="center"/>
+        </w:trPr>
+        <w:tc>
+          <w:tcPr>
+            <w:tcW w:w="960" w:type="dxa"/>
+            <w:tcBorders>
+              <w:top w:val="nil"/>
+              <w:left w:val="single" w:sz="4" w:space="0" w:color="auto"/>
+              <w:bottom w:val="single" w:sz="4" w:space="0" w:color="auto"/>
+              <w:right w:val="single" w:sz="4" w:space="0" w:color="auto"/>
+            </w:tcBorders>
+            <w:shd w:val="clear" w:color="auto" w:fill="auto"/>
+            <w:noWrap/>
+            <w:vAlign w:val="bottom"/>
+            <w:hideMark/>
+          </w:tcPr>
+          <w:p>
+            <w:pPr>
+              <w:spacing w:after="0" w:line="240" w:lineRule="auto"/>
+              <w:jc w:val="right"/>
+              <w:rPr>
+                <w:rFonts w:ascii="Calibri" w:eastAsia="Times New Roman" w:hAnsi="Calibri" w:cs="Times New Roman"/>
+                <w:color w:val="000000"/>
+                <w:lang w:eastAsia="pl-PL"/>
+              </w:rPr>
+            </w:pPr>
+            <w:r>
+              <w:rPr>
+                <w:rFonts w:ascii="Calibri" w:eastAsia="Times New Roman" w:hAnsi="Calibri" w:cs="Times New Roman"/>
+                <w:color w:val="000000"/>
+                <w:lang w:eastAsia="pl-PL"/>
+              </w:rPr>
+              <w:t>24</w:t>
+            </w:r>
+          </w:p>
+        </w:tc>
+        <w:tc>
+          <w:tcPr>
+            <w:tcW w:w="960" w:type="dxa"/>
+            <w:tcBorders>
+              <w:top w:val="nil"/>
+              <w:left w:val="nil"/>
+              <w:bottom w:val="single" w:sz="4" w:space="0" w:color="auto"/>
+              <w:right w:val="single" w:sz="4" w:space="0" w:color="auto"/>
+            </w:tcBorders>
+            <w:shd w:val="clear" w:color="auto" w:fill="auto"/>
+            <w:noWrap/>
+            <w:vAlign w:val="bottom"/>
+            <w:hideMark/>
+          </w:tcPr>
+          <w:p>
+            <w:pPr>
+              <w:spacing w:after="0" w:line="240" w:lineRule="auto"/>
+              <w:jc w:val="right"/>
+              <w:rPr>
+                <w:rFonts w:ascii="Calibri" w:eastAsia="Times New Roman" w:hAnsi="Calibri" w:cs="Times New Roman"/>
+                <w:color w:val="000000"/>
+                <w:lang w:eastAsia="pl-PL"/>
+              </w:rPr>
+            </w:pPr>
+            <w:r>
+              <w:rPr>
+                <w:rFonts w:ascii="Calibri" w:eastAsia="Times New Roman" w:hAnsi="Calibri" w:cs="Times New Roman"/>
+                <w:color w:val="000000"/>
+                <w:lang w:eastAsia="pl-PL"/>
+              </w:rPr>
+              <w:t>1,440193</w:t>
+            </w:r>
+          </w:p>
+        </w:tc>
+      </w:tr>
+      <w:tr>
+        <w:trPr>
+          <w:trHeight w:val="300"/>
+          <w:jc w:val="center"/>
+        </w:trPr>
+        <w:tc>
+          <w:tcPr>
+            <w:tcW w:w="960" w:type="dxa"/>
+            <w:tcBorders>
+              <w:top w:val="nil"/>
+              <w:left w:val="single" w:sz="4" w:space="0" w:color="auto"/>
+              <w:bottom w:val="single" w:sz="4" w:space="0" w:color="auto"/>
+              <w:right w:val="single" w:sz="4" w:space="0" w:color="auto"/>
+            </w:tcBorders>
+            <w:shd w:val="clear" w:color="auto" w:fill="auto"/>
+            <w:noWrap/>
+            <w:vAlign w:val="bottom"/>
+            <w:hideMark/>
+          </w:tcPr>
+          <w:p>
+            <w:pPr>
+              <w:spacing w:after="0" w:line="240" w:lineRule="auto"/>
+              <w:jc w:val="right"/>
+              <w:rPr>
+                <w:rFonts w:ascii="Calibri" w:eastAsia="Times New Roman" w:hAnsi="Calibri" w:cs="Times New Roman"/>
+                <w:color w:val="000000"/>
+                <w:lang w:eastAsia="pl-PL"/>
+              </w:rPr>
+            </w:pPr>
+            <w:r>
+              <w:rPr>
+                <w:rFonts w:ascii="Calibri" w:eastAsia="Times New Roman" w:hAnsi="Calibri" w:cs="Times New Roman"/>
+                <w:color w:val="000000"/>
+                <w:lang w:eastAsia="pl-PL"/>
+              </w:rPr>
+              <w:t>27</w:t>
+            </w:r>
+          </w:p>
+        </w:tc>
+        <w:tc>
+          <w:tcPr>
+            <w:tcW w:w="960" w:type="dxa"/>
+            <w:tcBorders>
+              <w:top w:val="nil"/>
+              <w:left w:val="nil"/>
+              <w:bottom w:val="single" w:sz="4" w:space="0" w:color="auto"/>
+              <w:right w:val="single" w:sz="4" w:space="0" w:color="auto"/>
+            </w:tcBorders>
+            <w:shd w:val="clear" w:color="auto" w:fill="auto"/>
+            <w:noWrap/>
+            <w:vAlign w:val="bottom"/>
+            <w:hideMark/>
+          </w:tcPr>
+          <w:p>
+            <w:pPr>
+              <w:spacing w:after="0" w:line="240" w:lineRule="auto"/>
+              <w:jc w:val="right"/>
+              <w:rPr>
+                <w:rFonts w:ascii="Calibri" w:eastAsia="Times New Roman" w:hAnsi="Calibri" w:cs="Times New Roman"/>
+                <w:color w:val="000000"/>
+                <w:lang w:eastAsia="pl-PL"/>
+              </w:rPr>
+            </w:pPr>
+            <w:r>
+              <w:rPr>
+                <w:rFonts w:ascii="Calibri" w:eastAsia="Times New Roman" w:hAnsi="Calibri" w:cs="Times New Roman"/>
+                <w:color w:val="000000"/>
+                <w:lang w:eastAsia="pl-PL"/>
+              </w:rPr>
+              <w:t>1,280171</w:t>
+            </w:r>
+          </w:p>
+        </w:tc>
+      </w:tr>
+    </w:tbl>
+    <w:p>
+      <w:pPr>
+        <w:pStyle w:val="ListParagraph"/>
+        <w:ind w:left="1068"/>
+        <w:rPr>
+          <w:rFonts w:ascii="Calibri" w:eastAsia="Times New Roman" w:hAnsi="Calibri" w:cs="Times New Roman"/>
+          <w:color w:val="000000"/>
+          <w:lang w:eastAsia="pl-PL"/>
+        </w:rPr>
+      </w:pPr>
+      <w:bookmarkStart w:id="0" w:name="_GoBack"/>
+      <w:bookmarkEnd w:id="0"/>
+    </w:p>
+    <w:p>
+      <w:pPr>
+        <w:pStyle w:val="ListParagraph"/>
+        <w:ind w:left="1068"/>
+        <w:rPr>
+          <w:rFonts w:ascii="Times New Roman" w:hAnsi="Times New Roman" w:cs="Times New Roman"/>
+        </w:rPr>
+      </w:pPr>
+    </w:p>
+    <w:p>
+      <w:pPr>
+        <w:rPr>
+          <w:rFonts w:ascii="Times New Roman" w:hAnsi="Times New Roman" w:cs="Times New Roman"/>
+        </w:rPr>
+      </w:pPr>
+    </w:p>
+    <w:p>
+      <w:pPr>
         <w:ind w:left="708"/>
         <w:rPr>
           <w:rFonts w:ascii="Times New Roman" w:hAnsi="Times New Roman" w:cs="Times New Roman"/>
@@ -361,6 +1433,7 @@
           <w:rFonts w:ascii="Times New Roman" w:hAnsi="Times New Roman" w:cs="Times New Roman"/>
           <w:b/>
         </w:rPr>
+        <w:lastRenderedPageBreak/>
         <w:t>Aplikacja</w:t>
       </w:r>
     </w:p>
@@ -488,7 +1561,7 @@
           <w:rPr>
             <w:noProof/>
           </w:rPr>
-          <w:t>1</w:t>
+          <w:t>2</w:t>
         </w:r>
         <w:r>
           <w:rPr>
@@ -1071,6 +2144,184 @@
     </w:lvl>
   </w:abstractNum>
   <w:abstractNum w:abstractNumId="6">
+    <w:nsid w:val="4A990C50"/>
+    <w:multiLevelType w:val="hybridMultilevel"/>
+    <w:tmpl w:val="24C26A1E"/>
+    <w:lvl w:ilvl="0" w:tplc="6E82DB86">
+      <w:start w:val="1"/>
+      <w:numFmt w:val="decimal"/>
+      <w:lvlText w:val="%1)"/>
+      <w:lvlJc w:val="left"/>
+      <w:pPr>
+        <w:ind w:left="1068" w:hanging="360"/>
+      </w:pPr>
+      <w:rPr>
+        <w:rFonts w:hint="default"/>
+      </w:rPr>
+    </w:lvl>
+    <w:lvl w:ilvl="1" w:tplc="04150019" w:tentative="1">
+      <w:start w:val="1"/>
+      <w:numFmt w:val="lowerLetter"/>
+      <w:lvlText w:val="%2."/>
+      <w:lvlJc w:val="left"/>
+      <w:pPr>
+        <w:ind w:left="1788" w:hanging="360"/>
+      </w:pPr>
+    </w:lvl>
+    <w:lvl w:ilvl="2" w:tplc="0415001B" w:tentative="1">
+      <w:start w:val="1"/>
+      <w:numFmt w:val="lowerRoman"/>
+      <w:lvlText w:val="%3."/>
+      <w:lvlJc w:val="right"/>
+      <w:pPr>
+        <w:ind w:left="2508" w:hanging="180"/>
+      </w:pPr>
+    </w:lvl>
+    <w:lvl w:ilvl="3" w:tplc="0415000F" w:tentative="1">
+      <w:start w:val="1"/>
+      <w:numFmt w:val="decimal"/>
+      <w:lvlText w:val="%4."/>
+      <w:lvlJc w:val="left"/>
+      <w:pPr>
+        <w:ind w:left="3228" w:hanging="360"/>
+      </w:pPr>
+    </w:lvl>
+    <w:lvl w:ilvl="4" w:tplc="04150019" w:tentative="1">
+      <w:start w:val="1"/>
+      <w:numFmt w:val="lowerLetter"/>
+      <w:lvlText w:val="%5."/>
+      <w:lvlJc w:val="left"/>
+      <w:pPr>
+        <w:ind w:left="3948" w:hanging="360"/>
+      </w:pPr>
+    </w:lvl>
+    <w:lvl w:ilvl="5" w:tplc="0415001B" w:tentative="1">
+      <w:start w:val="1"/>
+      <w:numFmt w:val="lowerRoman"/>
+      <w:lvlText w:val="%6."/>
+      <w:lvlJc w:val="right"/>
+      <w:pPr>
+        <w:ind w:left="4668" w:hanging="180"/>
+      </w:pPr>
+    </w:lvl>
+    <w:lvl w:ilvl="6" w:tplc="0415000F" w:tentative="1">
+      <w:start w:val="1"/>
+      <w:numFmt w:val="decimal"/>
+      <w:lvlText w:val="%7."/>
+      <w:lvlJc w:val="left"/>
+      <w:pPr>
+        <w:ind w:left="5388" w:hanging="360"/>
+      </w:pPr>
+    </w:lvl>
+    <w:lvl w:ilvl="7" w:tplc="04150019" w:tentative="1">
+      <w:start w:val="1"/>
+      <w:numFmt w:val="lowerLetter"/>
+      <w:lvlText w:val="%8."/>
+      <w:lvlJc w:val="left"/>
+      <w:pPr>
+        <w:ind w:left="6108" w:hanging="360"/>
+      </w:pPr>
+    </w:lvl>
+    <w:lvl w:ilvl="8" w:tplc="0415001B" w:tentative="1">
+      <w:start w:val="1"/>
+      <w:numFmt w:val="lowerRoman"/>
+      <w:lvlText w:val="%9."/>
+      <w:lvlJc w:val="right"/>
+      <w:pPr>
+        <w:ind w:left="6828" w:hanging="180"/>
+      </w:pPr>
+    </w:lvl>
+  </w:abstractNum>
+  <w:abstractNum w:abstractNumId="7">
+    <w:nsid w:val="53727279"/>
+    <w:multiLevelType w:val="hybridMultilevel"/>
+    <w:tmpl w:val="A46A186A"/>
+    <w:lvl w:ilvl="0" w:tplc="35C2BF48">
+      <w:start w:val="1"/>
+      <w:numFmt w:val="decimal"/>
+      <w:lvlText w:val="%1)"/>
+      <w:lvlJc w:val="left"/>
+      <w:pPr>
+        <w:ind w:left="1080" w:hanging="360"/>
+      </w:pPr>
+      <w:rPr>
+        <w:rFonts w:hint="default"/>
+      </w:rPr>
+    </w:lvl>
+    <w:lvl w:ilvl="1" w:tplc="04150019" w:tentative="1">
+      <w:start w:val="1"/>
+      <w:numFmt w:val="lowerLetter"/>
+      <w:lvlText w:val="%2."/>
+      <w:lvlJc w:val="left"/>
+      <w:pPr>
+        <w:ind w:left="1800" w:hanging="360"/>
+      </w:pPr>
+    </w:lvl>
+    <w:lvl w:ilvl="2" w:tplc="0415001B" w:tentative="1">
+      <w:start w:val="1"/>
+      <w:numFmt w:val="lowerRoman"/>
+      <w:lvlText w:val="%3."/>
+      <w:lvlJc w:val="right"/>
+      <w:pPr>
+        <w:ind w:left="2520" w:hanging="180"/>
+      </w:pPr>
+    </w:lvl>
+    <w:lvl w:ilvl="3" w:tplc="0415000F" w:tentative="1">
+      <w:start w:val="1"/>
+      <w:numFmt w:val="decimal"/>
+      <w:lvlText w:val="%4."/>
+      <w:lvlJc w:val="left"/>
+      <w:pPr>
+        <w:ind w:left="3240" w:hanging="360"/>
+      </w:pPr>
+    </w:lvl>
+    <w:lvl w:ilvl="4" w:tplc="04150019" w:tentative="1">
+      <w:start w:val="1"/>
+      <w:numFmt w:val="lowerLetter"/>
+      <w:lvlText w:val="%5."/>
+      <w:lvlJc w:val="left"/>
+      <w:pPr>
+        <w:ind w:left="3960" w:hanging="360"/>
+      </w:pPr>
+    </w:lvl>
+    <w:lvl w:ilvl="5" w:tplc="0415001B" w:tentative="1">
+      <w:start w:val="1"/>
+      <w:numFmt w:val="lowerRoman"/>
+      <w:lvlText w:val="%6."/>
+      <w:lvlJc w:val="right"/>
+      <w:pPr>
+        <w:ind w:left="4680" w:hanging="180"/>
+      </w:pPr>
+    </w:lvl>
+    <w:lvl w:ilvl="6" w:tplc="0415000F" w:tentative="1">
+      <w:start w:val="1"/>
+      <w:numFmt w:val="decimal"/>
+      <w:lvlText w:val="%7."/>
+      <w:lvlJc w:val="left"/>
+      <w:pPr>
+        <w:ind w:left="5400" w:hanging="360"/>
+      </w:pPr>
+    </w:lvl>
+    <w:lvl w:ilvl="7" w:tplc="04150019" w:tentative="1">
+      <w:start w:val="1"/>
+      <w:numFmt w:val="lowerLetter"/>
+      <w:lvlText w:val="%8."/>
+      <w:lvlJc w:val="left"/>
+      <w:pPr>
+        <w:ind w:left="6120" w:hanging="360"/>
+      </w:pPr>
+    </w:lvl>
+    <w:lvl w:ilvl="8" w:tplc="0415001B" w:tentative="1">
+      <w:start w:val="1"/>
+      <w:numFmt w:val="lowerRoman"/>
+      <w:lvlText w:val="%9."/>
+      <w:lvlJc w:val="right"/>
+      <w:pPr>
+        <w:ind w:left="6840" w:hanging="180"/>
+      </w:pPr>
+    </w:lvl>
+  </w:abstractNum>
+  <w:abstractNum w:abstractNumId="8">
     <w:nsid w:val="5AE67CB4"/>
     <w:multiLevelType w:val="hybridMultilevel"/>
     <w:tmpl w:val="912E3430"/>
@@ -1183,7 +2434,7 @@
       </w:rPr>
     </w:lvl>
   </w:abstractNum>
-  <w:abstractNum w:abstractNumId="7">
+  <w:abstractNum w:abstractNumId="9">
     <w:nsid w:val="7B7518CC"/>
     <w:multiLevelType w:val="hybridMultilevel"/>
     <w:tmpl w:val="D1F40BD2"/>
@@ -1276,7 +2527,7 @@
     <w:abstractNumId w:val="5"/>
   </w:num>
   <w:num w:numId="2">
-    <w:abstractNumId w:val="6"/>
+    <w:abstractNumId w:val="8"/>
   </w:num>
   <w:num w:numId="3">
     <w:abstractNumId w:val="4"/>
@@ -1288,13 +2539,19 @@
     <w:abstractNumId w:val="3"/>
   </w:num>
   <w:num w:numId="6">
-    <w:abstractNumId w:val="7"/>
+    <w:abstractNumId w:val="9"/>
   </w:num>
   <w:num w:numId="7">
     <w:abstractNumId w:val="2"/>
   </w:num>
   <w:num w:numId="8">
     <w:abstractNumId w:val="1"/>
+  </w:num>
+  <w:num w:numId="9">
+    <w:abstractNumId w:val="7"/>
+  </w:num>
+  <w:num w:numId="10">
+    <w:abstractNumId w:val="6"/>
   </w:num>
 </w:numbering>
 </file>

</xml_diff>

<commit_message>
zad4: fix stany fazowe
</commit_message>
<xml_diff>
--- a/zad4/spr4.docx
+++ b/zad4/spr4.docx
@@ -4,7 +4,7 @@
   <w:body>
     <w:tbl>
       <w:tblPr>
-        <w:tblStyle w:val="Tabela-Siatka"/>
+        <w:tblStyle w:val="TableGrid"/>
         <w:tblW w:w="0" w:type="auto"/>
         <w:tblLook w:val="04A0" w:firstRow="1" w:lastRow="0" w:firstColumn="1" w:lastColumn="0" w:noHBand="0" w:noVBand="1"/>
       </w:tblPr>
@@ -270,7 +270,7 @@
     </w:p>
     <w:p>
       <w:pPr>
-        <w:pStyle w:val="Akapitzlist"/>
+        <w:pStyle w:val="ListParagraph"/>
         <w:numPr>
           <w:ilvl w:val="0"/>
           <w:numId w:val="1"/>
@@ -290,7 +290,7 @@
     </w:p>
     <w:p>
       <w:pPr>
-        <w:pStyle w:val="Akapitzlist"/>
+        <w:pStyle w:val="ListParagraph"/>
         <w:rPr>
           <w:rFonts w:ascii="Times New Roman" w:hAnsi="Times New Roman" w:cs="Times New Roman"/>
         </w:rPr>
@@ -304,7 +304,7 @@
     </w:p>
     <w:p>
       <w:pPr>
-        <w:pStyle w:val="Akapitzlist"/>
+        <w:pStyle w:val="ListParagraph"/>
         <w:numPr>
           <w:ilvl w:val="0"/>
           <w:numId w:val="9"/>
@@ -322,7 +322,7 @@
     </w:p>
     <w:p>
       <w:pPr>
-        <w:pStyle w:val="Akapitzlist"/>
+        <w:pStyle w:val="ListParagraph"/>
         <w:numPr>
           <w:ilvl w:val="0"/>
           <w:numId w:val="9"/>
@@ -340,7 +340,7 @@
     </w:p>
     <w:p>
       <w:pPr>
-        <w:pStyle w:val="Akapitzlist"/>
+        <w:pStyle w:val="ListParagraph"/>
         <w:numPr>
           <w:ilvl w:val="0"/>
           <w:numId w:val="9"/>
@@ -358,7 +358,7 @@
     </w:p>
     <w:p>
       <w:pPr>
-        <w:pStyle w:val="Akapitzlist"/>
+        <w:pStyle w:val="ListParagraph"/>
         <w:numPr>
           <w:ilvl w:val="0"/>
           <w:numId w:val="9"/>
@@ -388,7 +388,7 @@
     </w:p>
     <w:p>
       <w:pPr>
-        <w:pStyle w:val="Akapitzlist"/>
+        <w:pStyle w:val="ListParagraph"/>
         <w:numPr>
           <w:ilvl w:val="0"/>
           <w:numId w:val="9"/>
@@ -455,7 +455,7 @@
     </w:p>
     <w:p>
       <w:pPr>
-        <w:pStyle w:val="Akapitzlist"/>
+        <w:pStyle w:val="ListParagraph"/>
         <w:numPr>
           <w:ilvl w:val="0"/>
           <w:numId w:val="1"/>
@@ -475,7 +475,7 @@
     </w:p>
     <w:p>
       <w:pPr>
-        <w:pStyle w:val="Akapitzlist"/>
+        <w:pStyle w:val="ListParagraph"/>
         <w:ind w:left="643"/>
         <w:rPr>
           <w:rFonts w:cs="Calibri"/>
@@ -492,7 +492,7 @@
     <w:bookmarkStart w:id="1" w:name="OLE_LINK35"/>
     <w:p>
       <w:pPr>
-        <w:pStyle w:val="Akapitzlist"/>
+        <w:pStyle w:val="ListParagraph"/>
         <w:ind w:left="643"/>
         <w:jc w:val="center"/>
         <w:rPr>
@@ -799,7 +799,7 @@
     </w:p>
     <w:p>
       <w:pPr>
-        <w:pStyle w:val="Akapitzlist"/>
+        <w:pStyle w:val="ListParagraph"/>
         <w:ind w:left="643"/>
         <w:rPr>
           <w:rFonts w:cs="Calibri"/>
@@ -808,7 +808,7 @@
     </w:p>
     <w:p>
       <w:pPr>
-        <w:pStyle w:val="Akapitzlist"/>
+        <w:pStyle w:val="ListParagraph"/>
         <w:ind w:left="643"/>
         <w:rPr>
           <w:rFonts w:cs="Calibri"/>
@@ -839,7 +839,7 @@
     <w:bookmarkEnd w:id="3"/>
     <w:p>
       <w:pPr>
-        <w:pStyle w:val="Akapitzlist"/>
+        <w:pStyle w:val="ListParagraph"/>
         <w:ind w:left="643"/>
         <w:rPr>
           <w:rFonts w:eastAsiaTheme="minorEastAsia" w:cs="Calibri"/>
@@ -1122,7 +1122,7 @@
     </w:p>
     <w:p>
       <w:pPr>
-        <w:pStyle w:val="Akapitzlist"/>
+        <w:pStyle w:val="ListParagraph"/>
         <w:ind w:left="643"/>
         <w:rPr>
           <w:rFonts w:cs="Calibri"/>
@@ -1140,7 +1140,7 @@
     <w:bookmarkStart w:id="6" w:name="OLE_LINK79"/>
     <w:p>
       <w:pPr>
-        <w:pStyle w:val="Akapitzlist"/>
+        <w:pStyle w:val="ListParagraph"/>
         <w:rPr>
           <w:rFonts w:eastAsiaTheme="minorEastAsia" w:cs="Calibri"/>
         </w:rPr>
@@ -1212,13 +1212,7 @@
             <w:rPr>
               <w:rFonts w:ascii="Cambria Math" w:hAnsi="Cambria Math" w:cs="Calibri"/>
             </w:rPr>
-            <m:t>*</m:t>
-          </m:r>
-          <m:r>
-            <w:rPr>
-              <w:rFonts w:ascii="Cambria Math" w:hAnsi="Cambria Math" w:cs="Calibri"/>
-            </w:rPr>
-            <m:t xml:space="preserve"> </m:t>
+            <m:t xml:space="preserve">* </m:t>
           </m:r>
           <m:sSub>
             <m:sSubPr>
@@ -1251,7 +1245,7 @@
     </w:p>
     <w:p>
       <w:pPr>
-        <w:pStyle w:val="Akapitzlist"/>
+        <w:pStyle w:val="ListParagraph"/>
         <w:rPr>
           <w:rFonts w:eastAsiaTheme="minorEastAsia" w:cs="Calibri"/>
         </w:rPr>
@@ -1269,7 +1263,7 @@
     </w:p>
     <w:p>
       <w:pPr>
-        <w:pStyle w:val="Akapitzlist"/>
+        <w:pStyle w:val="ListParagraph"/>
         <w:rPr>
           <w:rFonts w:eastAsiaTheme="minorEastAsia" w:cs="Calibri"/>
         </w:rPr>
@@ -1409,7 +1403,7 @@
     </w:p>
     <w:p>
       <w:pPr>
-        <w:pStyle w:val="Akapitzlist"/>
+        <w:pStyle w:val="ListParagraph"/>
         <w:rPr>
           <w:rFonts w:eastAsiaTheme="minorEastAsia" w:cs="Calibri"/>
         </w:rPr>
@@ -1423,7 +1417,7 @@
     </w:p>
     <w:p>
       <w:pPr>
-        <w:pStyle w:val="Akapitzlist"/>
+        <w:pStyle w:val="ListParagraph"/>
         <w:rPr>
           <w:rFonts w:eastAsiaTheme="minorEastAsia" w:cs="Calibri"/>
         </w:rPr>
@@ -1590,7 +1584,7 @@
     </w:p>
     <w:p>
       <w:pPr>
-        <w:pStyle w:val="Akapitzlist"/>
+        <w:pStyle w:val="ListParagraph"/>
         <w:ind w:left="643"/>
         <w:rPr>
           <w:rFonts w:cs="Calibri"/>
@@ -1605,7 +1599,7 @@
     </w:p>
     <w:p>
       <w:pPr>
-        <w:pStyle w:val="Akapitzlist"/>
+        <w:pStyle w:val="ListParagraph"/>
         <w:ind w:left="643"/>
         <w:rPr>
           <w:rFonts w:eastAsiaTheme="minorEastAsia" w:cs="Calibri"/>
@@ -1617,25 +1611,7 @@
             <w:rPr>
               <w:rFonts w:ascii="Cambria Math" w:hAnsi="Cambria Math" w:cs="Calibri"/>
             </w:rPr>
-            <m:t>n</m:t>
-          </m:r>
-          <m:r>
-            <w:rPr>
-              <w:rFonts w:ascii="Cambria Math" w:hAnsi="Cambria Math" w:cs="Calibri"/>
-            </w:rPr>
-            <m:t>̅</m:t>
-          </m:r>
-          <m:r>
-            <w:rPr>
-              <w:rFonts w:ascii="Cambria Math" w:hAnsi="Cambria Math" w:cs="Calibri"/>
-            </w:rPr>
-            <m:t>=</m:t>
-          </m:r>
-          <m:r>
-            <w:rPr>
-              <w:rFonts w:ascii="Cambria Math" w:hAnsi="Cambria Math" w:cs="Calibri"/>
-            </w:rPr>
-            <m:t>v̅+</m:t>
+            <m:t>n̅=v̅+</m:t>
           </m:r>
           <m:acc>
             <m:accPr>
@@ -1674,6 +1650,9 @@
       </w:r>
       <m:oMath>
         <m:r>
+          <m:rPr>
+            <m:sty m:val="p"/>
+          </m:rPr>
           <w:rPr>
             <w:rFonts w:ascii="Cambria Math" w:hAnsi="Cambria Math" w:cs="Calibri"/>
           </w:rPr>
@@ -1686,13 +1665,7 @@
             <w:rPr>
               <w:rFonts w:ascii="Cambria Math" w:hAnsi="Cambria Math" w:cs="Calibri"/>
             </w:rPr>
-            <m:t>w̅</m:t>
-          </m:r>
-          <m:r>
-            <w:rPr>
-              <w:rFonts w:ascii="Cambria Math" w:hAnsi="Cambria Math" w:cs="Calibri"/>
-            </w:rPr>
-            <m:t>=</m:t>
+            <m:t>w̅=</m:t>
           </m:r>
           <m:f>
             <m:fPr>
@@ -1799,19 +1772,7 @@
                 <w:rPr>
                   <w:rFonts w:ascii="Cambria Math" w:hAnsi="Cambria Math"/>
                 </w:rPr>
-                <m:t>c</m:t>
-              </m:r>
-              <m:r>
-                <w:rPr>
-                  <w:rFonts w:ascii="Cambria Math" w:hAnsi="Cambria Math"/>
-                </w:rPr>
-                <m:t>+</m:t>
-              </m:r>
-              <m:r>
-                <w:rPr>
-                  <w:rFonts w:ascii="Cambria Math" w:hAnsi="Cambria Math"/>
-                </w:rPr>
-                <m:t>m</m:t>
+                <m:t>c+m</m:t>
               </m:r>
             </m:sub>
           </m:sSub>
@@ -1828,7 +1789,7 @@
     </w:p>
     <w:p>
       <w:pPr>
-        <w:pStyle w:val="Akapitzlist"/>
+        <w:pStyle w:val="ListParagraph"/>
         <w:numPr>
           <w:ilvl w:val="0"/>
           <w:numId w:val="1"/>
@@ -1873,12 +1834,26 @@
         <w:rPr>
           <w:rFonts w:ascii="Times New Roman" w:hAnsi="Times New Roman" w:cs="Times New Roman"/>
         </w:rPr>
-        <w:t>której celem przedstawienie wyników w formie tabeli oraz wykresów.</w:t>
+        <w:t xml:space="preserve">której celem </w:t>
+      </w:r>
+      <w:r>
+        <w:rPr>
+          <w:rFonts w:ascii="Times New Roman" w:hAnsi="Times New Roman" w:cs="Times New Roman"/>
+        </w:rPr>
+        <w:t xml:space="preserve">jest </w:t>
+      </w:r>
+      <w:bookmarkStart w:id="7" w:name="_GoBack"/>
+      <w:bookmarkEnd w:id="7"/>
+      <w:r>
+        <w:rPr>
+          <w:rFonts w:ascii="Times New Roman" w:hAnsi="Times New Roman" w:cs="Times New Roman"/>
+        </w:rPr>
+        <w:t>przedstawienie wyników w formie tabeli oraz wykresów.</w:t>
       </w:r>
     </w:p>
     <w:p>
       <w:pPr>
-        <w:pStyle w:val="Akapitzlist"/>
+        <w:pStyle w:val="ListParagraph"/>
         <w:rPr>
           <w:rFonts w:ascii="Times New Roman" w:hAnsi="Times New Roman" w:cs="Times New Roman"/>
           <w:b/>
@@ -1887,7 +1862,7 @@
     </w:p>
     <w:p>
       <w:pPr>
-        <w:pStyle w:val="Akapitzlist"/>
+        <w:pStyle w:val="ListParagraph"/>
         <w:rPr>
           <w:rFonts w:ascii="Times New Roman" w:hAnsi="Times New Roman" w:cs="Times New Roman"/>
         </w:rPr>
@@ -1895,7 +1870,7 @@
     </w:p>
     <w:p>
       <w:pPr>
-        <w:pStyle w:val="Akapitzlist"/>
+        <w:pStyle w:val="ListParagraph"/>
         <w:numPr>
           <w:ilvl w:val="0"/>
           <w:numId w:val="10"/>
@@ -1920,24 +1895,1315 @@
         <w:rPr>
           <w:rFonts w:ascii="Times New Roman" w:hAnsi="Times New Roman" w:cs="Times New Roman"/>
         </w:rPr>
-        <w:t xml:space="preserve">dla </w:t>
+        <w:t xml:space="preserve">dla λ = 21 </w:t>
+      </w:r>
+    </w:p>
+    <w:tbl>
+      <w:tblPr>
+        <w:tblW w:w="2680" w:type="dxa"/>
+        <w:jc w:val="center"/>
+        <w:tblCellMar>
+          <w:left w:w="70" w:type="dxa"/>
+          <w:right w:w="70" w:type="dxa"/>
+        </w:tblCellMar>
+        <w:tblLook w:val="04A0" w:firstRow="1" w:lastRow="0" w:firstColumn="1" w:lastColumn="0" w:noHBand="0" w:noVBand="1"/>
+      </w:tblPr>
+      <w:tblGrid>
+        <w:gridCol w:w="960"/>
+        <w:gridCol w:w="1720"/>
+      </w:tblGrid>
+      <w:tr>
+        <w:trPr>
+          <w:trHeight w:val="300"/>
+          <w:jc w:val="center"/>
+        </w:trPr>
+        <w:tc>
+          <w:tcPr>
+            <w:tcW w:w="960" w:type="dxa"/>
+            <w:tcBorders>
+              <w:top w:val="single" w:sz="4" w:space="0" w:color="auto"/>
+              <w:left w:val="single" w:sz="4" w:space="0" w:color="auto"/>
+              <w:bottom w:val="single" w:sz="4" w:space="0" w:color="auto"/>
+              <w:right w:val="single" w:sz="4" w:space="0" w:color="auto"/>
+            </w:tcBorders>
+            <w:shd w:val="clear" w:color="000000" w:fill="F2F2F2"/>
+            <w:noWrap/>
+            <w:vAlign w:val="bottom"/>
+            <w:hideMark/>
+          </w:tcPr>
+          <w:p>
+            <w:pPr>
+              <w:spacing w:after="0" w:line="240" w:lineRule="auto"/>
+              <w:rPr>
+                <w:rFonts w:ascii="Calibri" w:eastAsia="Times New Roman" w:hAnsi="Calibri" w:cs="Times New Roman"/>
+                <w:color w:val="000000"/>
+                <w:lang w:eastAsia="pl-PL"/>
+              </w:rPr>
+            </w:pPr>
+            <w:r>
+              <w:rPr>
+                <w:rFonts w:ascii="Calibri" w:eastAsia="Times New Roman" w:hAnsi="Calibri" w:cs="Times New Roman"/>
+                <w:color w:val="000000"/>
+                <w:lang w:eastAsia="pl-PL"/>
+              </w:rPr>
+              <w:t>i</w:t>
+            </w:r>
+          </w:p>
+        </w:tc>
+        <w:tc>
+          <w:tcPr>
+            <w:tcW w:w="1720" w:type="dxa"/>
+            <w:tcBorders>
+              <w:top w:val="single" w:sz="4" w:space="0" w:color="auto"/>
+              <w:left w:val="nil"/>
+              <w:bottom w:val="single" w:sz="4" w:space="0" w:color="auto"/>
+              <w:right w:val="single" w:sz="4" w:space="0" w:color="auto"/>
+            </w:tcBorders>
+            <w:shd w:val="clear" w:color="000000" w:fill="F2F2F2"/>
+            <w:noWrap/>
+            <w:vAlign w:val="bottom"/>
+            <w:hideMark/>
+          </w:tcPr>
+          <w:p>
+            <w:pPr>
+              <w:spacing w:after="0" w:line="240" w:lineRule="auto"/>
+              <w:rPr>
+                <w:rFonts w:ascii="Calibri" w:eastAsia="Times New Roman" w:hAnsi="Calibri" w:cs="Times New Roman"/>
+                <w:color w:val="000000"/>
+                <w:lang w:eastAsia="pl-PL"/>
+              </w:rPr>
+            </w:pPr>
+            <w:r>
+              <w:rPr>
+                <w:rFonts w:ascii="Calibri" w:eastAsia="Times New Roman" w:hAnsi="Calibri" w:cs="Times New Roman"/>
+                <w:color w:val="000000"/>
+                <w:lang w:eastAsia="pl-PL"/>
+              </w:rPr>
+              <w:t>pi</w:t>
+            </w:r>
+          </w:p>
+        </w:tc>
+      </w:tr>
+      <w:tr>
+        <w:trPr>
+          <w:trHeight w:val="300"/>
+          <w:jc w:val="center"/>
+        </w:trPr>
+        <w:tc>
+          <w:tcPr>
+            <w:tcW w:w="960" w:type="dxa"/>
+            <w:tcBorders>
+              <w:top w:val="nil"/>
+              <w:left w:val="single" w:sz="4" w:space="0" w:color="auto"/>
+              <w:bottom w:val="single" w:sz="4" w:space="0" w:color="auto"/>
+              <w:right w:val="single" w:sz="4" w:space="0" w:color="auto"/>
+            </w:tcBorders>
+            <w:shd w:val="clear" w:color="auto" w:fill="auto"/>
+            <w:noWrap/>
+            <w:vAlign w:val="bottom"/>
+            <w:hideMark/>
+          </w:tcPr>
+          <w:p>
+            <w:pPr>
+              <w:spacing w:after="0" w:line="240" w:lineRule="auto"/>
+              <w:jc w:val="right"/>
+              <w:rPr>
+                <w:rFonts w:ascii="Calibri" w:eastAsia="Times New Roman" w:hAnsi="Calibri" w:cs="Times New Roman"/>
+                <w:color w:val="000000"/>
+                <w:lang w:eastAsia="pl-PL"/>
+              </w:rPr>
+            </w:pPr>
+            <w:r>
+              <w:rPr>
+                <w:rFonts w:ascii="Calibri" w:eastAsia="Times New Roman" w:hAnsi="Calibri" w:cs="Times New Roman"/>
+                <w:color w:val="000000"/>
+                <w:lang w:eastAsia="pl-PL"/>
+              </w:rPr>
+              <w:t>0</w:t>
+            </w:r>
+          </w:p>
+        </w:tc>
+        <w:tc>
+          <w:tcPr>
+            <w:tcW w:w="1720" w:type="dxa"/>
+            <w:tcBorders>
+              <w:top w:val="nil"/>
+              <w:left w:val="nil"/>
+              <w:bottom w:val="single" w:sz="4" w:space="0" w:color="auto"/>
+              <w:right w:val="single" w:sz="4" w:space="0" w:color="auto"/>
+            </w:tcBorders>
+            <w:shd w:val="clear" w:color="auto" w:fill="auto"/>
+            <w:noWrap/>
+            <w:vAlign w:val="bottom"/>
+            <w:hideMark/>
+          </w:tcPr>
+          <w:p>
+            <w:pPr>
+              <w:spacing w:after="0" w:line="240" w:lineRule="auto"/>
+              <w:jc w:val="right"/>
+              <w:rPr>
+                <w:rFonts w:ascii="Calibri" w:eastAsia="Times New Roman" w:hAnsi="Calibri" w:cs="Times New Roman"/>
+                <w:color w:val="000000"/>
+                <w:lang w:eastAsia="pl-PL"/>
+              </w:rPr>
+            </w:pPr>
+            <w:r>
+              <w:rPr>
+                <w:rFonts w:ascii="Calibri" w:eastAsia="Times New Roman" w:hAnsi="Calibri" w:cs="Times New Roman"/>
+                <w:color w:val="000000"/>
+                <w:lang w:eastAsia="pl-PL"/>
+              </w:rPr>
+              <w:t>0,004749135</w:t>
+            </w:r>
+          </w:p>
+        </w:tc>
+      </w:tr>
+      <w:tr>
+        <w:trPr>
+          <w:trHeight w:val="300"/>
+          <w:jc w:val="center"/>
+        </w:trPr>
+        <w:tc>
+          <w:tcPr>
+            <w:tcW w:w="960" w:type="dxa"/>
+            <w:tcBorders>
+              <w:top w:val="nil"/>
+              <w:left w:val="single" w:sz="4" w:space="0" w:color="auto"/>
+              <w:bottom w:val="single" w:sz="4" w:space="0" w:color="auto"/>
+              <w:right w:val="single" w:sz="4" w:space="0" w:color="auto"/>
+            </w:tcBorders>
+            <w:shd w:val="clear" w:color="auto" w:fill="auto"/>
+            <w:noWrap/>
+            <w:vAlign w:val="bottom"/>
+            <w:hideMark/>
+          </w:tcPr>
+          <w:p>
+            <w:pPr>
+              <w:spacing w:after="0" w:line="240" w:lineRule="auto"/>
+              <w:jc w:val="right"/>
+              <w:rPr>
+                <w:rFonts w:ascii="Calibri" w:eastAsia="Times New Roman" w:hAnsi="Calibri" w:cs="Times New Roman"/>
+                <w:color w:val="000000"/>
+                <w:lang w:eastAsia="pl-PL"/>
+              </w:rPr>
+            </w:pPr>
+            <w:r>
+              <w:rPr>
+                <w:rFonts w:ascii="Calibri" w:eastAsia="Times New Roman" w:hAnsi="Calibri" w:cs="Times New Roman"/>
+                <w:color w:val="000000"/>
+                <w:lang w:eastAsia="pl-PL"/>
+              </w:rPr>
+              <w:t>1</w:t>
+            </w:r>
+          </w:p>
+        </w:tc>
+        <w:tc>
+          <w:tcPr>
+            <w:tcW w:w="1720" w:type="dxa"/>
+            <w:tcBorders>
+              <w:top w:val="nil"/>
+              <w:left w:val="nil"/>
+              <w:bottom w:val="single" w:sz="4" w:space="0" w:color="auto"/>
+              <w:right w:val="single" w:sz="4" w:space="0" w:color="auto"/>
+            </w:tcBorders>
+            <w:shd w:val="clear" w:color="auto" w:fill="auto"/>
+            <w:noWrap/>
+            <w:vAlign w:val="bottom"/>
+            <w:hideMark/>
+          </w:tcPr>
+          <w:p>
+            <w:pPr>
+              <w:spacing w:after="0" w:line="240" w:lineRule="auto"/>
+              <w:jc w:val="right"/>
+              <w:rPr>
+                <w:rFonts w:ascii="Calibri" w:eastAsia="Times New Roman" w:hAnsi="Calibri" w:cs="Times New Roman"/>
+                <w:color w:val="000000"/>
+                <w:lang w:eastAsia="pl-PL"/>
+              </w:rPr>
+            </w:pPr>
+            <w:r>
+              <w:rPr>
+                <w:rFonts w:ascii="Calibri" w:eastAsia="Times New Roman" w:hAnsi="Calibri" w:cs="Times New Roman"/>
+                <w:color w:val="000000"/>
+                <w:lang w:eastAsia="pl-PL"/>
+              </w:rPr>
+              <w:t>0,019946365</w:t>
+            </w:r>
+          </w:p>
+        </w:tc>
+      </w:tr>
+      <w:tr>
+        <w:trPr>
+          <w:trHeight w:val="300"/>
+          <w:jc w:val="center"/>
+        </w:trPr>
+        <w:tc>
+          <w:tcPr>
+            <w:tcW w:w="960" w:type="dxa"/>
+            <w:tcBorders>
+              <w:top w:val="nil"/>
+              <w:left w:val="single" w:sz="4" w:space="0" w:color="auto"/>
+              <w:bottom w:val="single" w:sz="4" w:space="0" w:color="auto"/>
+              <w:right w:val="single" w:sz="4" w:space="0" w:color="auto"/>
+            </w:tcBorders>
+            <w:shd w:val="clear" w:color="auto" w:fill="auto"/>
+            <w:noWrap/>
+            <w:vAlign w:val="bottom"/>
+            <w:hideMark/>
+          </w:tcPr>
+          <w:p>
+            <w:pPr>
+              <w:spacing w:after="0" w:line="240" w:lineRule="auto"/>
+              <w:jc w:val="right"/>
+              <w:rPr>
+                <w:rFonts w:ascii="Calibri" w:eastAsia="Times New Roman" w:hAnsi="Calibri" w:cs="Times New Roman"/>
+                <w:color w:val="000000"/>
+                <w:lang w:eastAsia="pl-PL"/>
+              </w:rPr>
+            </w:pPr>
+            <w:r>
+              <w:rPr>
+                <w:rFonts w:ascii="Calibri" w:eastAsia="Times New Roman" w:hAnsi="Calibri" w:cs="Times New Roman"/>
+                <w:color w:val="000000"/>
+                <w:lang w:eastAsia="pl-PL"/>
+              </w:rPr>
+              <w:t>2</w:t>
+            </w:r>
+          </w:p>
+        </w:tc>
+        <w:tc>
+          <w:tcPr>
+            <w:tcW w:w="1720" w:type="dxa"/>
+            <w:tcBorders>
+              <w:top w:val="nil"/>
+              <w:left w:val="nil"/>
+              <w:bottom w:val="single" w:sz="4" w:space="0" w:color="auto"/>
+              <w:right w:val="single" w:sz="4" w:space="0" w:color="auto"/>
+            </w:tcBorders>
+            <w:shd w:val="clear" w:color="auto" w:fill="auto"/>
+            <w:noWrap/>
+            <w:vAlign w:val="bottom"/>
+            <w:hideMark/>
+          </w:tcPr>
+          <w:p>
+            <w:pPr>
+              <w:spacing w:after="0" w:line="240" w:lineRule="auto"/>
+              <w:jc w:val="right"/>
+              <w:rPr>
+                <w:rFonts w:ascii="Calibri" w:eastAsia="Times New Roman" w:hAnsi="Calibri" w:cs="Times New Roman"/>
+                <w:color w:val="000000"/>
+                <w:lang w:eastAsia="pl-PL"/>
+              </w:rPr>
+            </w:pPr>
+            <w:r>
+              <w:rPr>
+                <w:rFonts w:ascii="Calibri" w:eastAsia="Times New Roman" w:hAnsi="Calibri" w:cs="Times New Roman"/>
+                <w:color w:val="000000"/>
+                <w:lang w:eastAsia="pl-PL"/>
+              </w:rPr>
+              <w:t>0,041887367</w:t>
+            </w:r>
+          </w:p>
+        </w:tc>
+      </w:tr>
+      <w:tr>
+        <w:trPr>
+          <w:trHeight w:val="300"/>
+          <w:jc w:val="center"/>
+        </w:trPr>
+        <w:tc>
+          <w:tcPr>
+            <w:tcW w:w="960" w:type="dxa"/>
+            <w:tcBorders>
+              <w:top w:val="nil"/>
+              <w:left w:val="single" w:sz="4" w:space="0" w:color="auto"/>
+              <w:bottom w:val="single" w:sz="4" w:space="0" w:color="auto"/>
+              <w:right w:val="single" w:sz="4" w:space="0" w:color="auto"/>
+            </w:tcBorders>
+            <w:shd w:val="clear" w:color="auto" w:fill="auto"/>
+            <w:noWrap/>
+            <w:vAlign w:val="bottom"/>
+            <w:hideMark/>
+          </w:tcPr>
+          <w:p>
+            <w:pPr>
+              <w:spacing w:after="0" w:line="240" w:lineRule="auto"/>
+              <w:jc w:val="right"/>
+              <w:rPr>
+                <w:rFonts w:ascii="Calibri" w:eastAsia="Times New Roman" w:hAnsi="Calibri" w:cs="Times New Roman"/>
+                <w:color w:val="000000"/>
+                <w:lang w:eastAsia="pl-PL"/>
+              </w:rPr>
+            </w:pPr>
+            <w:r>
+              <w:rPr>
+                <w:rFonts w:ascii="Calibri" w:eastAsia="Times New Roman" w:hAnsi="Calibri" w:cs="Times New Roman"/>
+                <w:color w:val="000000"/>
+                <w:lang w:eastAsia="pl-PL"/>
+              </w:rPr>
+              <w:t>3</w:t>
+            </w:r>
+          </w:p>
+        </w:tc>
+        <w:tc>
+          <w:tcPr>
+            <w:tcW w:w="1720" w:type="dxa"/>
+            <w:tcBorders>
+              <w:top w:val="nil"/>
+              <w:left w:val="nil"/>
+              <w:bottom w:val="single" w:sz="4" w:space="0" w:color="auto"/>
+              <w:right w:val="single" w:sz="4" w:space="0" w:color="auto"/>
+            </w:tcBorders>
+            <w:shd w:val="clear" w:color="auto" w:fill="auto"/>
+            <w:noWrap/>
+            <w:vAlign w:val="bottom"/>
+            <w:hideMark/>
+          </w:tcPr>
+          <w:p>
+            <w:pPr>
+              <w:spacing w:after="0" w:line="240" w:lineRule="auto"/>
+              <w:jc w:val="right"/>
+              <w:rPr>
+                <w:rFonts w:ascii="Calibri" w:eastAsia="Times New Roman" w:hAnsi="Calibri" w:cs="Times New Roman"/>
+                <w:color w:val="000000"/>
+                <w:lang w:eastAsia="pl-PL"/>
+              </w:rPr>
+            </w:pPr>
+            <w:r>
+              <w:rPr>
+                <w:rFonts w:ascii="Calibri" w:eastAsia="Times New Roman" w:hAnsi="Calibri" w:cs="Times New Roman"/>
+                <w:color w:val="000000"/>
+                <w:lang w:eastAsia="pl-PL"/>
+              </w:rPr>
+              <w:t>0,058642314</w:t>
+            </w:r>
+          </w:p>
+        </w:tc>
+      </w:tr>
+      <w:tr>
+        <w:trPr>
+          <w:trHeight w:val="300"/>
+          <w:jc w:val="center"/>
+        </w:trPr>
+        <w:tc>
+          <w:tcPr>
+            <w:tcW w:w="960" w:type="dxa"/>
+            <w:tcBorders>
+              <w:top w:val="nil"/>
+              <w:left w:val="single" w:sz="4" w:space="0" w:color="auto"/>
+              <w:bottom w:val="single" w:sz="4" w:space="0" w:color="auto"/>
+              <w:right w:val="single" w:sz="4" w:space="0" w:color="auto"/>
+            </w:tcBorders>
+            <w:shd w:val="clear" w:color="auto" w:fill="auto"/>
+            <w:noWrap/>
+            <w:vAlign w:val="bottom"/>
+            <w:hideMark/>
+          </w:tcPr>
+          <w:p>
+            <w:pPr>
+              <w:spacing w:after="0" w:line="240" w:lineRule="auto"/>
+              <w:jc w:val="right"/>
+              <w:rPr>
+                <w:rFonts w:ascii="Calibri" w:eastAsia="Times New Roman" w:hAnsi="Calibri" w:cs="Times New Roman"/>
+                <w:color w:val="000000"/>
+                <w:lang w:eastAsia="pl-PL"/>
+              </w:rPr>
+            </w:pPr>
+            <w:r>
+              <w:rPr>
+                <w:rFonts w:ascii="Calibri" w:eastAsia="Times New Roman" w:hAnsi="Calibri" w:cs="Times New Roman"/>
+                <w:color w:val="000000"/>
+                <w:lang w:eastAsia="pl-PL"/>
+              </w:rPr>
+              <w:t>4</w:t>
+            </w:r>
+          </w:p>
+        </w:tc>
+        <w:tc>
+          <w:tcPr>
+            <w:tcW w:w="1720" w:type="dxa"/>
+            <w:tcBorders>
+              <w:top w:val="nil"/>
+              <w:left w:val="nil"/>
+              <w:bottom w:val="single" w:sz="4" w:space="0" w:color="auto"/>
+              <w:right w:val="single" w:sz="4" w:space="0" w:color="auto"/>
+            </w:tcBorders>
+            <w:shd w:val="clear" w:color="auto" w:fill="auto"/>
+            <w:noWrap/>
+            <w:vAlign w:val="bottom"/>
+            <w:hideMark/>
+          </w:tcPr>
+          <w:p>
+            <w:pPr>
+              <w:spacing w:after="0" w:line="240" w:lineRule="auto"/>
+              <w:jc w:val="right"/>
+              <w:rPr>
+                <w:rFonts w:ascii="Calibri" w:eastAsia="Times New Roman" w:hAnsi="Calibri" w:cs="Times New Roman"/>
+                <w:color w:val="000000"/>
+                <w:lang w:eastAsia="pl-PL"/>
+              </w:rPr>
+            </w:pPr>
+            <w:r>
+              <w:rPr>
+                <w:rFonts w:ascii="Calibri" w:eastAsia="Times New Roman" w:hAnsi="Calibri" w:cs="Times New Roman"/>
+                <w:color w:val="000000"/>
+                <w:lang w:eastAsia="pl-PL"/>
+              </w:rPr>
+              <w:t>0,06157443</w:t>
+            </w:r>
+          </w:p>
+        </w:tc>
+      </w:tr>
+      <w:tr>
+        <w:trPr>
+          <w:trHeight w:val="300"/>
+          <w:jc w:val="center"/>
+        </w:trPr>
+        <w:tc>
+          <w:tcPr>
+            <w:tcW w:w="960" w:type="dxa"/>
+            <w:tcBorders>
+              <w:top w:val="nil"/>
+              <w:left w:val="single" w:sz="4" w:space="0" w:color="auto"/>
+              <w:bottom w:val="single" w:sz="4" w:space="0" w:color="auto"/>
+              <w:right w:val="single" w:sz="4" w:space="0" w:color="auto"/>
+            </w:tcBorders>
+            <w:shd w:val="clear" w:color="auto" w:fill="auto"/>
+            <w:noWrap/>
+            <w:vAlign w:val="bottom"/>
+            <w:hideMark/>
+          </w:tcPr>
+          <w:p>
+            <w:pPr>
+              <w:spacing w:after="0" w:line="240" w:lineRule="auto"/>
+              <w:jc w:val="right"/>
+              <w:rPr>
+                <w:rFonts w:ascii="Calibri" w:eastAsia="Times New Roman" w:hAnsi="Calibri" w:cs="Times New Roman"/>
+                <w:color w:val="000000"/>
+                <w:lang w:eastAsia="pl-PL"/>
+              </w:rPr>
+            </w:pPr>
+            <w:r>
+              <w:rPr>
+                <w:rFonts w:ascii="Calibri" w:eastAsia="Times New Roman" w:hAnsi="Calibri" w:cs="Times New Roman"/>
+                <w:color w:val="000000"/>
+                <w:lang w:eastAsia="pl-PL"/>
+              </w:rPr>
+              <w:t>5</w:t>
+            </w:r>
+          </w:p>
+        </w:tc>
+        <w:tc>
+          <w:tcPr>
+            <w:tcW w:w="1720" w:type="dxa"/>
+            <w:tcBorders>
+              <w:top w:val="nil"/>
+              <w:left w:val="nil"/>
+              <w:bottom w:val="single" w:sz="4" w:space="0" w:color="auto"/>
+              <w:right w:val="single" w:sz="4" w:space="0" w:color="auto"/>
+            </w:tcBorders>
+            <w:shd w:val="clear" w:color="auto" w:fill="auto"/>
+            <w:noWrap/>
+            <w:vAlign w:val="bottom"/>
+            <w:hideMark/>
+          </w:tcPr>
+          <w:p>
+            <w:pPr>
+              <w:spacing w:after="0" w:line="240" w:lineRule="auto"/>
+              <w:jc w:val="right"/>
+              <w:rPr>
+                <w:rFonts w:ascii="Calibri" w:eastAsia="Times New Roman" w:hAnsi="Calibri" w:cs="Times New Roman"/>
+                <w:color w:val="000000"/>
+                <w:lang w:eastAsia="pl-PL"/>
+              </w:rPr>
+            </w:pPr>
+            <w:r>
+              <w:rPr>
+                <w:rFonts w:ascii="Calibri" w:eastAsia="Times New Roman" w:hAnsi="Calibri" w:cs="Times New Roman"/>
+                <w:color w:val="000000"/>
+                <w:lang w:eastAsia="pl-PL"/>
+              </w:rPr>
+              <w:t>0,064653151</w:t>
+            </w:r>
+          </w:p>
+        </w:tc>
+      </w:tr>
+      <w:tr>
+        <w:trPr>
+          <w:trHeight w:val="300"/>
+          <w:jc w:val="center"/>
+        </w:trPr>
+        <w:tc>
+          <w:tcPr>
+            <w:tcW w:w="960" w:type="dxa"/>
+            <w:tcBorders>
+              <w:top w:val="nil"/>
+              <w:left w:val="single" w:sz="4" w:space="0" w:color="auto"/>
+              <w:bottom w:val="single" w:sz="4" w:space="0" w:color="auto"/>
+              <w:right w:val="single" w:sz="4" w:space="0" w:color="auto"/>
+            </w:tcBorders>
+            <w:shd w:val="clear" w:color="auto" w:fill="auto"/>
+            <w:noWrap/>
+            <w:vAlign w:val="bottom"/>
+            <w:hideMark/>
+          </w:tcPr>
+          <w:p>
+            <w:pPr>
+              <w:spacing w:after="0" w:line="240" w:lineRule="auto"/>
+              <w:jc w:val="right"/>
+              <w:rPr>
+                <w:rFonts w:ascii="Calibri" w:eastAsia="Times New Roman" w:hAnsi="Calibri" w:cs="Times New Roman"/>
+                <w:color w:val="000000"/>
+                <w:lang w:eastAsia="pl-PL"/>
+              </w:rPr>
+            </w:pPr>
+            <w:r>
+              <w:rPr>
+                <w:rFonts w:ascii="Calibri" w:eastAsia="Times New Roman" w:hAnsi="Calibri" w:cs="Times New Roman"/>
+                <w:color w:val="000000"/>
+                <w:lang w:eastAsia="pl-PL"/>
+              </w:rPr>
+              <w:t>6</w:t>
+            </w:r>
+          </w:p>
+        </w:tc>
+        <w:tc>
+          <w:tcPr>
+            <w:tcW w:w="1720" w:type="dxa"/>
+            <w:tcBorders>
+              <w:top w:val="nil"/>
+              <w:left w:val="nil"/>
+              <w:bottom w:val="single" w:sz="4" w:space="0" w:color="auto"/>
+              <w:right w:val="single" w:sz="4" w:space="0" w:color="auto"/>
+            </w:tcBorders>
+            <w:shd w:val="clear" w:color="auto" w:fill="auto"/>
+            <w:noWrap/>
+            <w:vAlign w:val="bottom"/>
+            <w:hideMark/>
+          </w:tcPr>
+          <w:p>
+            <w:pPr>
+              <w:spacing w:after="0" w:line="240" w:lineRule="auto"/>
+              <w:jc w:val="right"/>
+              <w:rPr>
+                <w:rFonts w:ascii="Calibri" w:eastAsia="Times New Roman" w:hAnsi="Calibri" w:cs="Times New Roman"/>
+                <w:color w:val="000000"/>
+                <w:lang w:eastAsia="pl-PL"/>
+              </w:rPr>
+            </w:pPr>
+            <w:r>
+              <w:rPr>
+                <w:rFonts w:ascii="Calibri" w:eastAsia="Times New Roman" w:hAnsi="Calibri" w:cs="Times New Roman"/>
+                <w:color w:val="000000"/>
+                <w:lang w:eastAsia="pl-PL"/>
+              </w:rPr>
+              <w:t>0,067885809</w:t>
+            </w:r>
+          </w:p>
+        </w:tc>
+      </w:tr>
+      <w:tr>
+        <w:trPr>
+          <w:trHeight w:val="300"/>
+          <w:jc w:val="center"/>
+        </w:trPr>
+        <w:tc>
+          <w:tcPr>
+            <w:tcW w:w="960" w:type="dxa"/>
+            <w:tcBorders>
+              <w:top w:val="nil"/>
+              <w:left w:val="single" w:sz="4" w:space="0" w:color="auto"/>
+              <w:bottom w:val="single" w:sz="4" w:space="0" w:color="auto"/>
+              <w:right w:val="single" w:sz="4" w:space="0" w:color="auto"/>
+            </w:tcBorders>
+            <w:shd w:val="clear" w:color="auto" w:fill="auto"/>
+            <w:noWrap/>
+            <w:vAlign w:val="bottom"/>
+            <w:hideMark/>
+          </w:tcPr>
+          <w:p>
+            <w:pPr>
+              <w:spacing w:after="0" w:line="240" w:lineRule="auto"/>
+              <w:jc w:val="right"/>
+              <w:rPr>
+                <w:rFonts w:ascii="Calibri" w:eastAsia="Times New Roman" w:hAnsi="Calibri" w:cs="Times New Roman"/>
+                <w:color w:val="000000"/>
+                <w:lang w:eastAsia="pl-PL"/>
+              </w:rPr>
+            </w:pPr>
+            <w:r>
+              <w:rPr>
+                <w:rFonts w:ascii="Calibri" w:eastAsia="Times New Roman" w:hAnsi="Calibri" w:cs="Times New Roman"/>
+                <w:color w:val="000000"/>
+                <w:lang w:eastAsia="pl-PL"/>
+              </w:rPr>
+              <w:t>7</w:t>
+            </w:r>
+          </w:p>
+        </w:tc>
+        <w:tc>
+          <w:tcPr>
+            <w:tcW w:w="1720" w:type="dxa"/>
+            <w:tcBorders>
+              <w:top w:val="nil"/>
+              <w:left w:val="nil"/>
+              <w:bottom w:val="single" w:sz="4" w:space="0" w:color="auto"/>
+              <w:right w:val="single" w:sz="4" w:space="0" w:color="auto"/>
+            </w:tcBorders>
+            <w:shd w:val="clear" w:color="auto" w:fill="auto"/>
+            <w:noWrap/>
+            <w:vAlign w:val="bottom"/>
+            <w:hideMark/>
+          </w:tcPr>
+          <w:p>
+            <w:pPr>
+              <w:spacing w:after="0" w:line="240" w:lineRule="auto"/>
+              <w:jc w:val="right"/>
+              <w:rPr>
+                <w:rFonts w:ascii="Calibri" w:eastAsia="Times New Roman" w:hAnsi="Calibri" w:cs="Times New Roman"/>
+                <w:color w:val="000000"/>
+                <w:lang w:eastAsia="pl-PL"/>
+              </w:rPr>
+            </w:pPr>
+            <w:r>
+              <w:rPr>
+                <w:rFonts w:ascii="Calibri" w:eastAsia="Times New Roman" w:hAnsi="Calibri" w:cs="Times New Roman"/>
+                <w:color w:val="000000"/>
+                <w:lang w:eastAsia="pl-PL"/>
+              </w:rPr>
+              <w:t>0,071280099</w:t>
+            </w:r>
+          </w:p>
+        </w:tc>
+      </w:tr>
+      <w:tr>
+        <w:trPr>
+          <w:trHeight w:val="300"/>
+          <w:jc w:val="center"/>
+        </w:trPr>
+        <w:tc>
+          <w:tcPr>
+            <w:tcW w:w="960" w:type="dxa"/>
+            <w:tcBorders>
+              <w:top w:val="nil"/>
+              <w:left w:val="single" w:sz="4" w:space="0" w:color="auto"/>
+              <w:bottom w:val="single" w:sz="4" w:space="0" w:color="auto"/>
+              <w:right w:val="single" w:sz="4" w:space="0" w:color="auto"/>
+            </w:tcBorders>
+            <w:shd w:val="clear" w:color="auto" w:fill="auto"/>
+            <w:noWrap/>
+            <w:vAlign w:val="bottom"/>
+            <w:hideMark/>
+          </w:tcPr>
+          <w:p>
+            <w:pPr>
+              <w:spacing w:after="0" w:line="240" w:lineRule="auto"/>
+              <w:jc w:val="right"/>
+              <w:rPr>
+                <w:rFonts w:ascii="Calibri" w:eastAsia="Times New Roman" w:hAnsi="Calibri" w:cs="Times New Roman"/>
+                <w:color w:val="000000"/>
+                <w:lang w:eastAsia="pl-PL"/>
+              </w:rPr>
+            </w:pPr>
+            <w:r>
+              <w:rPr>
+                <w:rFonts w:ascii="Calibri" w:eastAsia="Times New Roman" w:hAnsi="Calibri" w:cs="Times New Roman"/>
+                <w:color w:val="000000"/>
+                <w:lang w:eastAsia="pl-PL"/>
+              </w:rPr>
+              <w:t>8</w:t>
+            </w:r>
+          </w:p>
+        </w:tc>
+        <w:tc>
+          <w:tcPr>
+            <w:tcW w:w="1720" w:type="dxa"/>
+            <w:tcBorders>
+              <w:top w:val="nil"/>
+              <w:left w:val="nil"/>
+              <w:bottom w:val="single" w:sz="4" w:space="0" w:color="auto"/>
+              <w:right w:val="single" w:sz="4" w:space="0" w:color="auto"/>
+            </w:tcBorders>
+            <w:shd w:val="clear" w:color="auto" w:fill="auto"/>
+            <w:noWrap/>
+            <w:vAlign w:val="bottom"/>
+            <w:hideMark/>
+          </w:tcPr>
+          <w:p>
+            <w:pPr>
+              <w:spacing w:after="0" w:line="240" w:lineRule="auto"/>
+              <w:jc w:val="right"/>
+              <w:rPr>
+                <w:rFonts w:ascii="Calibri" w:eastAsia="Times New Roman" w:hAnsi="Calibri" w:cs="Times New Roman"/>
+                <w:color w:val="000000"/>
+                <w:lang w:eastAsia="pl-PL"/>
+              </w:rPr>
+            </w:pPr>
+            <w:r>
+              <w:rPr>
+                <w:rFonts w:ascii="Calibri" w:eastAsia="Times New Roman" w:hAnsi="Calibri" w:cs="Times New Roman"/>
+                <w:color w:val="000000"/>
+                <w:lang w:eastAsia="pl-PL"/>
+              </w:rPr>
+              <w:t>0,074844104</w:t>
+            </w:r>
+          </w:p>
+        </w:tc>
+      </w:tr>
+      <w:tr>
+        <w:trPr>
+          <w:trHeight w:val="300"/>
+          <w:jc w:val="center"/>
+        </w:trPr>
+        <w:tc>
+          <w:tcPr>
+            <w:tcW w:w="960" w:type="dxa"/>
+            <w:tcBorders>
+              <w:top w:val="nil"/>
+              <w:left w:val="single" w:sz="4" w:space="0" w:color="auto"/>
+              <w:bottom w:val="single" w:sz="4" w:space="0" w:color="auto"/>
+              <w:right w:val="single" w:sz="4" w:space="0" w:color="auto"/>
+            </w:tcBorders>
+            <w:shd w:val="clear" w:color="auto" w:fill="auto"/>
+            <w:noWrap/>
+            <w:vAlign w:val="bottom"/>
+            <w:hideMark/>
+          </w:tcPr>
+          <w:p>
+            <w:pPr>
+              <w:spacing w:after="0" w:line="240" w:lineRule="auto"/>
+              <w:jc w:val="right"/>
+              <w:rPr>
+                <w:rFonts w:ascii="Calibri" w:eastAsia="Times New Roman" w:hAnsi="Calibri" w:cs="Times New Roman"/>
+                <w:color w:val="000000"/>
+                <w:lang w:eastAsia="pl-PL"/>
+              </w:rPr>
+            </w:pPr>
+            <w:r>
+              <w:rPr>
+                <w:rFonts w:ascii="Calibri" w:eastAsia="Times New Roman" w:hAnsi="Calibri" w:cs="Times New Roman"/>
+                <w:color w:val="000000"/>
+                <w:lang w:eastAsia="pl-PL"/>
+              </w:rPr>
+              <w:t>9</w:t>
+            </w:r>
+          </w:p>
+        </w:tc>
+        <w:tc>
+          <w:tcPr>
+            <w:tcW w:w="1720" w:type="dxa"/>
+            <w:tcBorders>
+              <w:top w:val="nil"/>
+              <w:left w:val="nil"/>
+              <w:bottom w:val="single" w:sz="4" w:space="0" w:color="auto"/>
+              <w:right w:val="single" w:sz="4" w:space="0" w:color="auto"/>
+            </w:tcBorders>
+            <w:shd w:val="clear" w:color="auto" w:fill="auto"/>
+            <w:noWrap/>
+            <w:vAlign w:val="bottom"/>
+            <w:hideMark/>
+          </w:tcPr>
+          <w:p>
+            <w:pPr>
+              <w:spacing w:after="0" w:line="240" w:lineRule="auto"/>
+              <w:jc w:val="right"/>
+              <w:rPr>
+                <w:rFonts w:ascii="Calibri" w:eastAsia="Times New Roman" w:hAnsi="Calibri" w:cs="Times New Roman"/>
+                <w:color w:val="000000"/>
+                <w:lang w:eastAsia="pl-PL"/>
+              </w:rPr>
+            </w:pPr>
+            <w:r>
+              <w:rPr>
+                <w:rFonts w:ascii="Calibri" w:eastAsia="Times New Roman" w:hAnsi="Calibri" w:cs="Times New Roman"/>
+                <w:color w:val="000000"/>
+                <w:lang w:eastAsia="pl-PL"/>
+              </w:rPr>
+              <w:t>0,078586309</w:t>
+            </w:r>
+          </w:p>
+        </w:tc>
+      </w:tr>
+      <w:tr>
+        <w:trPr>
+          <w:trHeight w:val="300"/>
+          <w:jc w:val="center"/>
+        </w:trPr>
+        <w:tc>
+          <w:tcPr>
+            <w:tcW w:w="960" w:type="dxa"/>
+            <w:tcBorders>
+              <w:top w:val="nil"/>
+              <w:left w:val="single" w:sz="4" w:space="0" w:color="auto"/>
+              <w:bottom w:val="single" w:sz="4" w:space="0" w:color="auto"/>
+              <w:right w:val="single" w:sz="4" w:space="0" w:color="auto"/>
+            </w:tcBorders>
+            <w:shd w:val="clear" w:color="auto" w:fill="auto"/>
+            <w:noWrap/>
+            <w:vAlign w:val="bottom"/>
+            <w:hideMark/>
+          </w:tcPr>
+          <w:p>
+            <w:pPr>
+              <w:spacing w:after="0" w:line="240" w:lineRule="auto"/>
+              <w:jc w:val="right"/>
+              <w:rPr>
+                <w:rFonts w:ascii="Calibri" w:eastAsia="Times New Roman" w:hAnsi="Calibri" w:cs="Times New Roman"/>
+                <w:color w:val="000000"/>
+                <w:lang w:eastAsia="pl-PL"/>
+              </w:rPr>
+            </w:pPr>
+            <w:r>
+              <w:rPr>
+                <w:rFonts w:ascii="Calibri" w:eastAsia="Times New Roman" w:hAnsi="Calibri" w:cs="Times New Roman"/>
+                <w:color w:val="000000"/>
+                <w:lang w:eastAsia="pl-PL"/>
+              </w:rPr>
+              <w:t>10</w:t>
+            </w:r>
+          </w:p>
+        </w:tc>
+        <w:tc>
+          <w:tcPr>
+            <w:tcW w:w="1720" w:type="dxa"/>
+            <w:tcBorders>
+              <w:top w:val="nil"/>
+              <w:left w:val="nil"/>
+              <w:bottom w:val="single" w:sz="4" w:space="0" w:color="auto"/>
+              <w:right w:val="single" w:sz="4" w:space="0" w:color="auto"/>
+            </w:tcBorders>
+            <w:shd w:val="clear" w:color="auto" w:fill="auto"/>
+            <w:noWrap/>
+            <w:vAlign w:val="bottom"/>
+            <w:hideMark/>
+          </w:tcPr>
+          <w:p>
+            <w:pPr>
+              <w:spacing w:after="0" w:line="240" w:lineRule="auto"/>
+              <w:jc w:val="right"/>
+              <w:rPr>
+                <w:rFonts w:ascii="Calibri" w:eastAsia="Times New Roman" w:hAnsi="Calibri" w:cs="Times New Roman"/>
+                <w:color w:val="000000"/>
+                <w:lang w:eastAsia="pl-PL"/>
+              </w:rPr>
+            </w:pPr>
+            <w:r>
+              <w:rPr>
+                <w:rFonts w:ascii="Calibri" w:eastAsia="Times New Roman" w:hAnsi="Calibri" w:cs="Times New Roman"/>
+                <w:color w:val="000000"/>
+                <w:lang w:eastAsia="pl-PL"/>
+              </w:rPr>
+              <w:t>0,082515625</w:t>
+            </w:r>
+          </w:p>
+        </w:tc>
+      </w:tr>
+      <w:tr>
+        <w:trPr>
+          <w:trHeight w:val="300"/>
+          <w:jc w:val="center"/>
+        </w:trPr>
+        <w:tc>
+          <w:tcPr>
+            <w:tcW w:w="960" w:type="dxa"/>
+            <w:tcBorders>
+              <w:top w:val="nil"/>
+              <w:left w:val="single" w:sz="4" w:space="0" w:color="auto"/>
+              <w:bottom w:val="single" w:sz="4" w:space="0" w:color="auto"/>
+              <w:right w:val="single" w:sz="4" w:space="0" w:color="auto"/>
+            </w:tcBorders>
+            <w:shd w:val="clear" w:color="auto" w:fill="auto"/>
+            <w:noWrap/>
+            <w:vAlign w:val="bottom"/>
+            <w:hideMark/>
+          </w:tcPr>
+          <w:p>
+            <w:pPr>
+              <w:spacing w:after="0" w:line="240" w:lineRule="auto"/>
+              <w:jc w:val="right"/>
+              <w:rPr>
+                <w:rFonts w:ascii="Calibri" w:eastAsia="Times New Roman" w:hAnsi="Calibri" w:cs="Times New Roman"/>
+                <w:color w:val="000000"/>
+                <w:lang w:eastAsia="pl-PL"/>
+              </w:rPr>
+            </w:pPr>
+            <w:r>
+              <w:rPr>
+                <w:rFonts w:ascii="Calibri" w:eastAsia="Times New Roman" w:hAnsi="Calibri" w:cs="Times New Roman"/>
+                <w:color w:val="000000"/>
+                <w:lang w:eastAsia="pl-PL"/>
+              </w:rPr>
+              <w:t>11</w:t>
+            </w:r>
+          </w:p>
+        </w:tc>
+        <w:tc>
+          <w:tcPr>
+            <w:tcW w:w="1720" w:type="dxa"/>
+            <w:tcBorders>
+              <w:top w:val="nil"/>
+              <w:left w:val="nil"/>
+              <w:bottom w:val="single" w:sz="4" w:space="0" w:color="auto"/>
+              <w:right w:val="single" w:sz="4" w:space="0" w:color="auto"/>
+            </w:tcBorders>
+            <w:shd w:val="clear" w:color="auto" w:fill="auto"/>
+            <w:noWrap/>
+            <w:vAlign w:val="bottom"/>
+            <w:hideMark/>
+          </w:tcPr>
+          <w:p>
+            <w:pPr>
+              <w:spacing w:after="0" w:line="240" w:lineRule="auto"/>
+              <w:jc w:val="right"/>
+              <w:rPr>
+                <w:rFonts w:ascii="Calibri" w:eastAsia="Times New Roman" w:hAnsi="Calibri" w:cs="Times New Roman"/>
+                <w:color w:val="000000"/>
+                <w:lang w:eastAsia="pl-PL"/>
+              </w:rPr>
+            </w:pPr>
+            <w:r>
+              <w:rPr>
+                <w:rFonts w:ascii="Calibri" w:eastAsia="Times New Roman" w:hAnsi="Calibri" w:cs="Times New Roman"/>
+                <w:color w:val="000000"/>
+                <w:lang w:eastAsia="pl-PL"/>
+              </w:rPr>
+              <w:t>0,086641406</w:t>
+            </w:r>
+          </w:p>
+        </w:tc>
+      </w:tr>
+      <w:tr>
+        <w:trPr>
+          <w:trHeight w:val="300"/>
+          <w:jc w:val="center"/>
+        </w:trPr>
+        <w:tc>
+          <w:tcPr>
+            <w:tcW w:w="960" w:type="dxa"/>
+            <w:tcBorders>
+              <w:top w:val="nil"/>
+              <w:left w:val="single" w:sz="4" w:space="0" w:color="auto"/>
+              <w:bottom w:val="single" w:sz="4" w:space="0" w:color="auto"/>
+              <w:right w:val="single" w:sz="4" w:space="0" w:color="auto"/>
+            </w:tcBorders>
+            <w:shd w:val="clear" w:color="auto" w:fill="auto"/>
+            <w:noWrap/>
+            <w:vAlign w:val="bottom"/>
+            <w:hideMark/>
+          </w:tcPr>
+          <w:p>
+            <w:pPr>
+              <w:spacing w:after="0" w:line="240" w:lineRule="auto"/>
+              <w:jc w:val="right"/>
+              <w:rPr>
+                <w:rFonts w:ascii="Calibri" w:eastAsia="Times New Roman" w:hAnsi="Calibri" w:cs="Times New Roman"/>
+                <w:color w:val="000000"/>
+                <w:lang w:eastAsia="pl-PL"/>
+              </w:rPr>
+            </w:pPr>
+            <w:r>
+              <w:rPr>
+                <w:rFonts w:ascii="Calibri" w:eastAsia="Times New Roman" w:hAnsi="Calibri" w:cs="Times New Roman"/>
+                <w:color w:val="000000"/>
+                <w:lang w:eastAsia="pl-PL"/>
+              </w:rPr>
+              <w:t>12</w:t>
+            </w:r>
+          </w:p>
+        </w:tc>
+        <w:tc>
+          <w:tcPr>
+            <w:tcW w:w="1720" w:type="dxa"/>
+            <w:tcBorders>
+              <w:top w:val="nil"/>
+              <w:left w:val="nil"/>
+              <w:bottom w:val="single" w:sz="4" w:space="0" w:color="auto"/>
+              <w:right w:val="single" w:sz="4" w:space="0" w:color="auto"/>
+            </w:tcBorders>
+            <w:shd w:val="clear" w:color="auto" w:fill="auto"/>
+            <w:noWrap/>
+            <w:vAlign w:val="bottom"/>
+            <w:hideMark/>
+          </w:tcPr>
+          <w:p>
+            <w:pPr>
+              <w:spacing w:after="0" w:line="240" w:lineRule="auto"/>
+              <w:jc w:val="right"/>
+              <w:rPr>
+                <w:rFonts w:ascii="Calibri" w:eastAsia="Times New Roman" w:hAnsi="Calibri" w:cs="Times New Roman"/>
+                <w:color w:val="000000"/>
+                <w:lang w:eastAsia="pl-PL"/>
+              </w:rPr>
+            </w:pPr>
+            <w:r>
+              <w:rPr>
+                <w:rFonts w:ascii="Calibri" w:eastAsia="Times New Roman" w:hAnsi="Calibri" w:cs="Times New Roman"/>
+                <w:color w:val="000000"/>
+                <w:lang w:eastAsia="pl-PL"/>
+              </w:rPr>
+              <w:t>0,090973477</w:t>
+            </w:r>
+          </w:p>
+        </w:tc>
+      </w:tr>
+      <w:tr>
+        <w:trPr>
+          <w:trHeight w:val="300"/>
+          <w:jc w:val="center"/>
+        </w:trPr>
+        <w:tc>
+          <w:tcPr>
+            <w:tcW w:w="960" w:type="dxa"/>
+            <w:tcBorders>
+              <w:top w:val="nil"/>
+              <w:left w:val="single" w:sz="4" w:space="0" w:color="auto"/>
+              <w:bottom w:val="single" w:sz="4" w:space="0" w:color="auto"/>
+              <w:right w:val="single" w:sz="4" w:space="0" w:color="auto"/>
+            </w:tcBorders>
+            <w:shd w:val="clear" w:color="auto" w:fill="auto"/>
+            <w:noWrap/>
+            <w:vAlign w:val="bottom"/>
+            <w:hideMark/>
+          </w:tcPr>
+          <w:p>
+            <w:pPr>
+              <w:spacing w:after="0" w:line="240" w:lineRule="auto"/>
+              <w:jc w:val="right"/>
+              <w:rPr>
+                <w:rFonts w:ascii="Calibri" w:eastAsia="Times New Roman" w:hAnsi="Calibri" w:cs="Times New Roman"/>
+                <w:color w:val="000000"/>
+                <w:lang w:eastAsia="pl-PL"/>
+              </w:rPr>
+            </w:pPr>
+            <w:r>
+              <w:rPr>
+                <w:rFonts w:ascii="Calibri" w:eastAsia="Times New Roman" w:hAnsi="Calibri" w:cs="Times New Roman"/>
+                <w:color w:val="000000"/>
+                <w:lang w:eastAsia="pl-PL"/>
+              </w:rPr>
+              <w:t>13</w:t>
+            </w:r>
+          </w:p>
+        </w:tc>
+        <w:tc>
+          <w:tcPr>
+            <w:tcW w:w="1720" w:type="dxa"/>
+            <w:tcBorders>
+              <w:top w:val="nil"/>
+              <w:left w:val="nil"/>
+              <w:bottom w:val="single" w:sz="4" w:space="0" w:color="auto"/>
+              <w:right w:val="single" w:sz="4" w:space="0" w:color="auto"/>
+            </w:tcBorders>
+            <w:shd w:val="clear" w:color="auto" w:fill="auto"/>
+            <w:noWrap/>
+            <w:vAlign w:val="bottom"/>
+            <w:hideMark/>
+          </w:tcPr>
+          <w:p>
+            <w:pPr>
+              <w:spacing w:after="0" w:line="240" w:lineRule="auto"/>
+              <w:jc w:val="right"/>
+              <w:rPr>
+                <w:rFonts w:ascii="Calibri" w:eastAsia="Times New Roman" w:hAnsi="Calibri" w:cs="Times New Roman"/>
+                <w:color w:val="000000"/>
+                <w:lang w:eastAsia="pl-PL"/>
+              </w:rPr>
+            </w:pPr>
+            <w:r>
+              <w:rPr>
+                <w:rFonts w:ascii="Calibri" w:eastAsia="Times New Roman" w:hAnsi="Calibri" w:cs="Times New Roman"/>
+                <w:color w:val="000000"/>
+                <w:lang w:eastAsia="pl-PL"/>
+              </w:rPr>
+              <w:t>0,09552215</w:t>
+            </w:r>
+          </w:p>
+        </w:tc>
+      </w:tr>
+      <w:tr>
+        <w:trPr>
+          <w:trHeight w:val="300"/>
+          <w:jc w:val="center"/>
+        </w:trPr>
+        <w:tc>
+          <w:tcPr>
+            <w:tcW w:w="960" w:type="dxa"/>
+            <w:tcBorders>
+              <w:top w:val="nil"/>
+              <w:left w:val="single" w:sz="4" w:space="0" w:color="auto"/>
+              <w:bottom w:val="single" w:sz="4" w:space="0" w:color="auto"/>
+              <w:right w:val="single" w:sz="4" w:space="0" w:color="auto"/>
+            </w:tcBorders>
+            <w:shd w:val="clear" w:color="auto" w:fill="auto"/>
+            <w:noWrap/>
+            <w:vAlign w:val="bottom"/>
+            <w:hideMark/>
+          </w:tcPr>
+          <w:p>
+            <w:pPr>
+              <w:spacing w:after="0" w:line="240" w:lineRule="auto"/>
+              <w:jc w:val="right"/>
+              <w:rPr>
+                <w:rFonts w:ascii="Calibri" w:eastAsia="Times New Roman" w:hAnsi="Calibri" w:cs="Times New Roman"/>
+                <w:color w:val="000000"/>
+                <w:lang w:eastAsia="pl-PL"/>
+              </w:rPr>
+            </w:pPr>
+            <w:r>
+              <w:rPr>
+                <w:rFonts w:ascii="Calibri" w:eastAsia="Times New Roman" w:hAnsi="Calibri" w:cs="Times New Roman"/>
+                <w:color w:val="000000"/>
+                <w:lang w:eastAsia="pl-PL"/>
+              </w:rPr>
+              <w:t>14</w:t>
+            </w:r>
+          </w:p>
+        </w:tc>
+        <w:tc>
+          <w:tcPr>
+            <w:tcW w:w="1720" w:type="dxa"/>
+            <w:tcBorders>
+              <w:top w:val="nil"/>
+              <w:left w:val="nil"/>
+              <w:bottom w:val="single" w:sz="4" w:space="0" w:color="auto"/>
+              <w:right w:val="single" w:sz="4" w:space="0" w:color="auto"/>
+            </w:tcBorders>
+            <w:shd w:val="clear" w:color="auto" w:fill="auto"/>
+            <w:noWrap/>
+            <w:vAlign w:val="bottom"/>
+            <w:hideMark/>
+          </w:tcPr>
+          <w:p>
+            <w:pPr>
+              <w:spacing w:after="0" w:line="240" w:lineRule="auto"/>
+              <w:jc w:val="right"/>
+              <w:rPr>
+                <w:rFonts w:ascii="Calibri" w:eastAsia="Times New Roman" w:hAnsi="Calibri" w:cs="Times New Roman"/>
+                <w:color w:val="000000"/>
+                <w:lang w:eastAsia="pl-PL"/>
+              </w:rPr>
+            </w:pPr>
+            <w:r>
+              <w:rPr>
+                <w:rFonts w:ascii="Calibri" w:eastAsia="Times New Roman" w:hAnsi="Calibri" w:cs="Times New Roman"/>
+                <w:color w:val="000000"/>
+                <w:lang w:eastAsia="pl-PL"/>
+              </w:rPr>
+              <w:t>0,100298258</w:t>
+            </w:r>
+          </w:p>
+        </w:tc>
+      </w:tr>
+    </w:tbl>
+    <w:p>
+      <w:pPr>
+        <w:pStyle w:val="ListParagraph"/>
+        <w:ind w:left="1068"/>
+        <w:rPr>
+          <w:rFonts w:ascii="Times New Roman" w:hAnsi="Times New Roman" w:cs="Times New Roman"/>
+        </w:rPr>
+      </w:pPr>
+      <w:r>
+        <w:rPr>
+          <w:rFonts w:ascii="Times New Roman" w:hAnsi="Times New Roman" w:cs="Times New Roman"/>
+        </w:rPr>
+        <w:br/>
       </w:r>
       <w:r>
         <w:rPr>
-          <w:rFonts w:ascii="Times New Roman" w:hAnsi="Times New Roman" w:cs="Times New Roman"/>
-        </w:rPr>
-        <w:t>λ = 21</w:t>
-      </w:r>
-      <w:r>
-        <w:rPr>
-          <w:rFonts w:ascii="Times New Roman" w:hAnsi="Times New Roman" w:cs="Times New Roman"/>
-        </w:rPr>
-        <w:t xml:space="preserve"> wynosi 0,06</w:t>
+          <w:noProof/>
+          <w:lang w:eastAsia="pl-PL"/>
+        </w:rPr>
+        <w:drawing>
+          <wp:inline distT="0" distB="0" distL="0" distR="0" wp14:anchorId="2F0BBE01" wp14:editId="3ABBE585">
+            <wp:extent cx="4572000" cy="2743200"/>
+            <wp:effectExtent l="0" t="0" r="0" b="0"/>
+            <wp:docPr id="1" name="Chart 1"/>
+            <wp:cNvGraphicFramePr/>
+            <a:graphic xmlns:a="http://schemas.openxmlformats.org/drawingml/2006/main">
+              <a:graphicData uri="http://schemas.openxmlformats.org/drawingml/2006/chart">
+                <c:chart xmlns:c="http://schemas.openxmlformats.org/drawingml/2006/chart" xmlns:r="http://schemas.openxmlformats.org/officeDocument/2006/relationships" r:id="rId7"/>
+              </a:graphicData>
+            </a:graphic>
+          </wp:inline>
+        </w:drawing>
       </w:r>
     </w:p>
     <w:p>
       <w:pPr>
-        <w:pStyle w:val="Akapitzlist"/>
+        <w:pStyle w:val="ListParagraph"/>
+        <w:ind w:left="1068"/>
+        <w:rPr>
+          <w:rFonts w:ascii="Times New Roman" w:hAnsi="Times New Roman" w:cs="Times New Roman"/>
+        </w:rPr>
+      </w:pPr>
+    </w:p>
+    <w:p>
+      <w:pPr>
+        <w:pStyle w:val="ListParagraph"/>
+        <w:ind w:left="1068"/>
+        <w:rPr>
+          <w:rFonts w:ascii="Times New Roman" w:hAnsi="Times New Roman" w:cs="Times New Roman"/>
+        </w:rPr>
+      </w:pPr>
+    </w:p>
+    <w:p>
+      <w:pPr>
+        <w:pStyle w:val="ListParagraph"/>
+        <w:ind w:left="1068"/>
+        <w:rPr>
+          <w:rFonts w:ascii="Times New Roman" w:hAnsi="Times New Roman" w:cs="Times New Roman"/>
+        </w:rPr>
+      </w:pPr>
+    </w:p>
+    <w:p>
+      <w:pPr>
+        <w:pStyle w:val="ListParagraph"/>
+        <w:ind w:left="1068"/>
+        <w:rPr>
+          <w:rFonts w:ascii="Times New Roman" w:hAnsi="Times New Roman" w:cs="Times New Roman"/>
+        </w:rPr>
+      </w:pPr>
+    </w:p>
+    <w:p>
+      <w:pPr>
+        <w:pStyle w:val="ListParagraph"/>
+        <w:ind w:left="1068"/>
+        <w:rPr>
+          <w:rFonts w:ascii="Times New Roman" w:hAnsi="Times New Roman" w:cs="Times New Roman"/>
+        </w:rPr>
+      </w:pPr>
+    </w:p>
+    <w:p>
+      <w:pPr>
+        <w:pStyle w:val="ListParagraph"/>
+        <w:ind w:left="1068"/>
+        <w:rPr>
+          <w:rFonts w:ascii="Times New Roman" w:hAnsi="Times New Roman" w:cs="Times New Roman"/>
+        </w:rPr>
+      </w:pPr>
+    </w:p>
+    <w:p>
+      <w:pPr>
+        <w:pStyle w:val="ListParagraph"/>
+        <w:ind w:left="1068"/>
+        <w:rPr>
+          <w:rFonts w:ascii="Times New Roman" w:hAnsi="Times New Roman" w:cs="Times New Roman"/>
+        </w:rPr>
+      </w:pPr>
+    </w:p>
+    <w:p>
+      <w:pPr>
+        <w:pStyle w:val="ListParagraph"/>
+        <w:ind w:left="1068"/>
+        <w:rPr>
+          <w:rFonts w:ascii="Times New Roman" w:hAnsi="Times New Roman" w:cs="Times New Roman"/>
+        </w:rPr>
+      </w:pPr>
+    </w:p>
+    <w:p>
+      <w:pPr>
+        <w:pStyle w:val="ListParagraph"/>
         <w:numPr>
           <w:ilvl w:val="0"/>
           <w:numId w:val="10"/>
@@ -1950,12 +3216,13 @@
         <w:rPr>
           <w:rFonts w:ascii="Times New Roman" w:hAnsi="Times New Roman" w:cs="Times New Roman"/>
         </w:rPr>
+        <w:lastRenderedPageBreak/>
         <w:t>Pstr</w:t>
       </w:r>
     </w:p>
     <w:tbl>
       <w:tblPr>
-        <w:tblStyle w:val="Zwykatabela5"/>
+        <w:tblStyle w:val="PlainTable5"/>
         <w:tblW w:w="0" w:type="auto"/>
         <w:jc w:val="center"/>
         <w:tblLook w:val="04A0" w:firstRow="1" w:lastRow="0" w:firstColumn="1" w:lastColumn="0" w:noHBand="0" w:noVBand="1"/>
@@ -2597,7 +3864,7 @@
     </w:tbl>
     <w:p>
       <w:pPr>
-        <w:pStyle w:val="Akapitzlist"/>
+        <w:pStyle w:val="ListParagraph"/>
         <w:ind w:left="1068"/>
         <w:rPr>
           <w:rFonts w:ascii="Times New Roman" w:hAnsi="Times New Roman" w:cs="Times New Roman"/>
@@ -2606,7 +3873,7 @@
     </w:p>
     <w:p>
       <w:pPr>
-        <w:pStyle w:val="Akapitzlist"/>
+        <w:pStyle w:val="ListParagraph"/>
         <w:numPr>
           <w:ilvl w:val="0"/>
           <w:numId w:val="10"/>
@@ -2636,7 +3903,7 @@
     </w:p>
     <w:tbl>
       <w:tblPr>
-        <w:tblStyle w:val="Zwykatabela5"/>
+        <w:tblStyle w:val="PlainTable5"/>
         <w:tblW w:w="0" w:type="auto"/>
         <w:jc w:val="center"/>
         <w:tblLook w:val="04A0" w:firstRow="1" w:lastRow="0" w:firstColumn="1" w:lastColumn="0" w:noHBand="0" w:noVBand="1"/>
@@ -3287,7 +4554,7 @@
     </w:tbl>
     <w:p>
       <w:pPr>
-        <w:pStyle w:val="Akapitzlist"/>
+        <w:pStyle w:val="ListParagraph"/>
         <w:ind w:left="1068"/>
         <w:rPr>
           <w:rFonts w:ascii="Times New Roman" w:hAnsi="Times New Roman" w:cs="Times New Roman"/>
@@ -3296,7 +4563,7 @@
     </w:p>
     <w:p>
       <w:pPr>
-        <w:pStyle w:val="Akapitzlist"/>
+        <w:pStyle w:val="ListParagraph"/>
         <w:numPr>
           <w:ilvl w:val="0"/>
           <w:numId w:val="10"/>
@@ -3326,7 +4593,7 @@
     </w:p>
     <w:tbl>
       <w:tblPr>
-        <w:tblStyle w:val="Zwykatabela5"/>
+        <w:tblStyle w:val="PlainTable5"/>
         <w:tblW w:w="0" w:type="auto"/>
         <w:jc w:val="center"/>
         <w:tblLook w:val="04A0" w:firstRow="1" w:lastRow="0" w:firstColumn="1" w:lastColumn="0" w:noHBand="0" w:noVBand="1"/>
@@ -3977,7 +5244,7 @@
     </w:tbl>
     <w:p>
       <w:pPr>
-        <w:pStyle w:val="Akapitzlist"/>
+        <w:pStyle w:val="ListParagraph"/>
         <w:ind w:left="1068"/>
         <w:rPr>
           <w:rFonts w:ascii="Times New Roman" w:hAnsi="Times New Roman" w:cs="Times New Roman"/>
@@ -3986,7 +5253,7 @@
     </w:p>
     <w:p>
       <w:pPr>
-        <w:pStyle w:val="Akapitzlist"/>
+        <w:pStyle w:val="ListParagraph"/>
         <w:numPr>
           <w:ilvl w:val="0"/>
           <w:numId w:val="10"/>
@@ -3999,7 +5266,6 @@
         <w:rPr>
           <w:rFonts w:ascii="Times New Roman" w:hAnsi="Times New Roman" w:cs="Times New Roman"/>
         </w:rPr>
-        <w:lastRenderedPageBreak/>
         <w:t>w</w:t>
       </w:r>
       <w:r>
@@ -4017,7 +5283,7 @@
     </w:p>
     <w:tbl>
       <w:tblPr>
-        <w:tblStyle w:val="Zwykatabela5"/>
+        <w:tblStyle w:val="PlainTable5"/>
         <w:tblW w:w="0" w:type="auto"/>
         <w:jc w:val="center"/>
         <w:tblLook w:val="04A0" w:firstRow="1" w:lastRow="0" w:firstColumn="1" w:lastColumn="0" w:noHBand="0" w:noVBand="1"/>
@@ -4342,6 +5608,7 @@
                 <w:szCs w:val="24"/>
                 <w:lang w:eastAsia="pl-PL"/>
               </w:rPr>
+              <w:lastRenderedPageBreak/>
               <w:t>15</w:t>
             </w:r>
           </w:p>
@@ -4668,7 +5935,7 @@
     </w:tbl>
     <w:p>
       <w:pPr>
-        <w:pStyle w:val="Akapitzlist"/>
+        <w:pStyle w:val="ListParagraph"/>
         <w:ind w:left="1068"/>
         <w:rPr>
           <w:rFonts w:ascii="Times New Roman" w:hAnsi="Times New Roman" w:cs="Times New Roman"/>
@@ -4677,7 +5944,7 @@
     </w:p>
     <w:p>
       <w:pPr>
-        <w:pStyle w:val="Akapitzlist"/>
+        <w:pStyle w:val="ListParagraph"/>
         <w:ind w:left="1068"/>
         <w:rPr>
           <w:rFonts w:ascii="Times New Roman" w:hAnsi="Times New Roman" w:cs="Times New Roman"/>
@@ -4686,7 +5953,7 @@
     </w:p>
     <w:p>
       <w:pPr>
-        <w:pStyle w:val="Akapitzlist"/>
+        <w:pStyle w:val="ListParagraph"/>
         <w:ind w:left="1068"/>
         <w:rPr>
           <w:rFonts w:ascii="Times New Roman" w:hAnsi="Times New Roman" w:cs="Times New Roman"/>
@@ -4701,7 +5968,7 @@
     </w:p>
     <w:p>
       <w:pPr>
-        <w:pStyle w:val="Akapitzlist"/>
+        <w:pStyle w:val="ListParagraph"/>
         <w:ind w:left="1068"/>
         <w:rPr>
           <w:rFonts w:ascii="Times New Roman" w:hAnsi="Times New Roman" w:cs="Times New Roman"/>
@@ -4729,7 +5996,7 @@
                     <pic:cNvPicPr/>
                   </pic:nvPicPr>
                   <pic:blipFill>
-                    <a:blip r:embed="rId7">
+                    <a:blip r:embed="rId8">
                       <a:extLst>
                         <a:ext uri="{28A0092B-C50C-407E-A947-70E740481C1C}">
                           <a14:useLocalDpi xmlns:a14="http://schemas.microsoft.com/office/drawing/2010/main" val="0"/>
@@ -4758,7 +6025,7 @@
     </w:p>
     <w:p>
       <w:pPr>
-        <w:pStyle w:val="Akapitzlist"/>
+        <w:pStyle w:val="ListParagraph"/>
         <w:ind w:left="1068"/>
         <w:rPr>
           <w:rFonts w:ascii="Times New Roman" w:hAnsi="Times New Roman" w:cs="Times New Roman"/>
@@ -4787,7 +6054,7 @@
                     <pic:cNvPicPr/>
                   </pic:nvPicPr>
                   <pic:blipFill>
-                    <a:blip r:embed="rId8">
+                    <a:blip r:embed="rId9">
                       <a:extLst>
                         <a:ext uri="{28A0092B-C50C-407E-A947-70E740481C1C}">
                           <a14:useLocalDpi xmlns:a14="http://schemas.microsoft.com/office/drawing/2010/main" val="0"/>
@@ -4816,7 +6083,7 @@
     </w:p>
     <w:p>
       <w:pPr>
-        <w:pStyle w:val="Akapitzlist"/>
+        <w:pStyle w:val="ListParagraph"/>
         <w:ind w:left="1068"/>
         <w:rPr>
           <w:rFonts w:ascii="Times New Roman" w:hAnsi="Times New Roman" w:cs="Times New Roman"/>
@@ -4825,7 +6092,7 @@
     </w:p>
     <w:p>
       <w:pPr>
-        <w:pStyle w:val="Akapitzlist"/>
+        <w:pStyle w:val="ListParagraph"/>
         <w:ind w:left="1068"/>
         <w:rPr>
           <w:rFonts w:ascii="Times New Roman" w:hAnsi="Times New Roman" w:cs="Times New Roman"/>
@@ -4834,18 +6101,16 @@
     </w:p>
     <w:p>
       <w:pPr>
-        <w:pStyle w:val="Akapitzlist"/>
+        <w:pStyle w:val="ListParagraph"/>
         <w:ind w:left="1068"/>
         <w:rPr>
           <w:rFonts w:ascii="Times New Roman" w:hAnsi="Times New Roman" w:cs="Times New Roman"/>
         </w:rPr>
       </w:pPr>
-      <w:bookmarkStart w:id="7" w:name="_GoBack"/>
-      <w:bookmarkEnd w:id="7"/>
     </w:p>
     <w:p>
       <w:pPr>
-        <w:pStyle w:val="Akapitzlist"/>
+        <w:pStyle w:val="ListParagraph"/>
         <w:ind w:left="1068"/>
         <w:rPr>
           <w:rFonts w:ascii="Times New Roman" w:hAnsi="Times New Roman" w:cs="Times New Roman"/>
@@ -4873,7 +6138,7 @@
                     <pic:cNvPicPr/>
                   </pic:nvPicPr>
                   <pic:blipFill>
-                    <a:blip r:embed="rId9">
+                    <a:blip r:embed="rId10">
                       <a:extLst>
                         <a:ext uri="{28A0092B-C50C-407E-A947-70E740481C1C}">
                           <a14:useLocalDpi xmlns:a14="http://schemas.microsoft.com/office/drawing/2010/main" val="0"/>
@@ -4902,7 +6167,7 @@
     </w:p>
     <w:p>
       <w:pPr>
-        <w:pStyle w:val="Akapitzlist"/>
+        <w:pStyle w:val="ListParagraph"/>
         <w:ind w:left="1068"/>
         <w:jc w:val="center"/>
         <w:rPr>
@@ -4932,7 +6197,7 @@
                     <pic:cNvPicPr/>
                   </pic:nvPicPr>
                   <pic:blipFill>
-                    <a:blip r:embed="rId10">
+                    <a:blip r:embed="rId11">
                       <a:extLst>
                         <a:ext uri="{28A0092B-C50C-407E-A947-70E740481C1C}">
                           <a14:useLocalDpi xmlns:a14="http://schemas.microsoft.com/office/drawing/2010/main" val="0"/>
@@ -4961,7 +6226,7 @@
     </w:p>
     <w:p>
       <w:pPr>
-        <w:pStyle w:val="Akapitzlist"/>
+        <w:pStyle w:val="ListParagraph"/>
         <w:ind w:left="1068"/>
         <w:jc w:val="center"/>
         <w:rPr>
@@ -4971,7 +6236,7 @@
     </w:p>
     <w:p>
       <w:pPr>
-        <w:pStyle w:val="Akapitzlist"/>
+        <w:pStyle w:val="ListParagraph"/>
         <w:ind w:left="1068"/>
         <w:jc w:val="center"/>
         <w:rPr>
@@ -4989,7 +6254,7 @@
     </w:p>
     <w:p>
       <w:pPr>
-        <w:pStyle w:val="Akapitzlist"/>
+        <w:pStyle w:val="ListParagraph"/>
         <w:numPr>
           <w:ilvl w:val="0"/>
           <w:numId w:val="1"/>
@@ -5009,7 +6274,7 @@
     </w:p>
     <w:p>
       <w:pPr>
-        <w:pStyle w:val="Akapitzlist"/>
+        <w:pStyle w:val="ListParagraph"/>
         <w:ind w:left="643"/>
         <w:rPr>
           <w:rFonts w:ascii="Times New Roman" w:hAnsi="Times New Roman" w:cs="Times New Roman"/>
@@ -5024,7 +6289,7 @@
     </w:p>
     <w:p>
       <w:pPr>
-        <w:pStyle w:val="Akapitzlist"/>
+        <w:pStyle w:val="ListParagraph"/>
         <w:ind w:left="643"/>
         <w:rPr>
           <w:rFonts w:ascii="Times New Roman" w:hAnsi="Times New Roman" w:cs="Times New Roman"/>
@@ -5033,7 +6298,7 @@
       </w:pPr>
     </w:p>
     <w:sectPr>
-      <w:footerReference w:type="default" r:id="rId11"/>
+      <w:footerReference w:type="default" r:id="rId12"/>
       <w:pgSz w:w="11906" w:h="16838"/>
       <w:pgMar w:top="1417" w:right="1417" w:bottom="1417" w:left="1417" w:header="708" w:footer="708" w:gutter="0"/>
       <w:cols w:space="708"/>
@@ -5086,7 +6351,7 @@
     <w:sdtContent>
       <w:p>
         <w:pPr>
-          <w:pStyle w:val="Stopka"/>
+          <w:pStyle w:val="Footer"/>
           <w:jc w:val="right"/>
         </w:pPr>
         <w:r>
@@ -5102,7 +6367,7 @@
           <w:rPr>
             <w:noProof/>
           </w:rPr>
-          <w:t>4</w:t>
+          <w:t>6</w:t>
         </w:r>
         <w:r>
           <w:rPr>
@@ -5115,7 +6380,7 @@
   </w:sdt>
   <w:p>
     <w:pPr>
-      <w:pStyle w:val="Stopka"/>
+      <w:pStyle w:val="Footer"/>
     </w:pPr>
   </w:p>
 </w:ftr>
@@ -6488,17 +7753,17 @@
     <w:lsdException w:name="List Table 6 Colorful Accent 6" w:uiPriority="51"/>
     <w:lsdException w:name="List Table 7 Colorful Accent 6" w:uiPriority="52"/>
   </w:latentStyles>
-  <w:style w:type="paragraph" w:default="1" w:styleId="Normalny">
+  <w:style w:type="paragraph" w:default="1" w:styleId="Normal">
     <w:name w:val="Normal"/>
     <w:qFormat/>
   </w:style>
-  <w:style w:type="character" w:default="1" w:styleId="Domylnaczcionkaakapitu">
+  <w:style w:type="character" w:default="1" w:styleId="DefaultParagraphFont">
     <w:name w:val="Default Paragraph Font"/>
     <w:uiPriority w:val="1"/>
     <w:semiHidden/>
     <w:unhideWhenUsed/>
   </w:style>
-  <w:style w:type="table" w:default="1" w:styleId="Standardowy">
+  <w:style w:type="table" w:default="1" w:styleId="TableNormal">
     <w:name w:val="Normal Table"/>
     <w:uiPriority w:val="99"/>
     <w:semiHidden/>
@@ -6513,15 +7778,15 @@
       </w:tblCellMar>
     </w:tblPr>
   </w:style>
-  <w:style w:type="numbering" w:default="1" w:styleId="Bezlisty">
+  <w:style w:type="numbering" w:default="1" w:styleId="NoList">
     <w:name w:val="No List"/>
     <w:uiPriority w:val="99"/>
     <w:semiHidden/>
     <w:unhideWhenUsed/>
   </w:style>
-  <w:style w:type="table" w:styleId="Tabela-Siatka">
+  <w:style w:type="table" w:styleId="TableGrid">
     <w:name w:val="Table Grid"/>
-    <w:basedOn w:val="Standardowy"/>
+    <w:basedOn w:val="TableNormal"/>
     <w:uiPriority w:val="39"/>
     <w:rsid w:val="00A8117D"/>
     <w:pPr>
@@ -6538,9 +7803,9 @@
       </w:tblBorders>
     </w:tblPr>
   </w:style>
-  <w:style w:type="paragraph" w:styleId="Akapitzlist">
+  <w:style w:type="paragraph" w:styleId="ListParagraph">
     <w:name w:val="List Paragraph"/>
-    <w:basedOn w:val="Normalny"/>
+    <w:basedOn w:val="Normal"/>
     <w:uiPriority w:val="34"/>
     <w:qFormat/>
     <w:rsid w:val="0000617A"/>
@@ -6567,10 +7832,10 @@
       <w:lang w:eastAsia="zh-CN" w:bidi="hi-IN"/>
     </w:rPr>
   </w:style>
-  <w:style w:type="paragraph" w:styleId="Nagwek">
+  <w:style w:type="paragraph" w:styleId="Header">
     <w:name w:val="header"/>
-    <w:basedOn w:val="Normalny"/>
-    <w:link w:val="NagwekZnak"/>
+    <w:basedOn w:val="Normal"/>
+    <w:link w:val="HeaderChar"/>
     <w:uiPriority w:val="99"/>
     <w:unhideWhenUsed/>
     <w:rsid w:val="002F6FD9"/>
@@ -6582,17 +7847,17 @@
       <w:spacing w:after="0" w:line="240" w:lineRule="auto"/>
     </w:pPr>
   </w:style>
-  <w:style w:type="character" w:customStyle="1" w:styleId="NagwekZnak">
-    <w:name w:val="Nagłówek Znak"/>
-    <w:basedOn w:val="Domylnaczcionkaakapitu"/>
-    <w:link w:val="Nagwek"/>
+  <w:style w:type="character" w:customStyle="1" w:styleId="HeaderChar">
+    <w:name w:val="Header Char"/>
+    <w:basedOn w:val="DefaultParagraphFont"/>
+    <w:link w:val="Header"/>
     <w:uiPriority w:val="99"/>
     <w:rsid w:val="002F6FD9"/>
   </w:style>
-  <w:style w:type="paragraph" w:styleId="Stopka">
+  <w:style w:type="paragraph" w:styleId="Footer">
     <w:name w:val="footer"/>
-    <w:basedOn w:val="Normalny"/>
-    <w:link w:val="StopkaZnak"/>
+    <w:basedOn w:val="Normal"/>
+    <w:link w:val="FooterChar"/>
     <w:uiPriority w:val="99"/>
     <w:unhideWhenUsed/>
     <w:rsid w:val="002F6FD9"/>
@@ -6604,17 +7869,17 @@
       <w:spacing w:after="0" w:line="240" w:lineRule="auto"/>
     </w:pPr>
   </w:style>
-  <w:style w:type="character" w:customStyle="1" w:styleId="StopkaZnak">
-    <w:name w:val="Stopka Znak"/>
-    <w:basedOn w:val="Domylnaczcionkaakapitu"/>
-    <w:link w:val="Stopka"/>
+  <w:style w:type="character" w:customStyle="1" w:styleId="FooterChar">
+    <w:name w:val="Footer Char"/>
+    <w:basedOn w:val="DefaultParagraphFont"/>
+    <w:link w:val="Footer"/>
     <w:uiPriority w:val="99"/>
     <w:rsid w:val="002F6FD9"/>
   </w:style>
-  <w:style w:type="paragraph" w:styleId="Tekstdymka">
+  <w:style w:type="paragraph" w:styleId="BalloonText">
     <w:name w:val="Balloon Text"/>
-    <w:basedOn w:val="Normalny"/>
-    <w:link w:val="TekstdymkaZnak"/>
+    <w:basedOn w:val="Normal"/>
+    <w:link w:val="BalloonTextChar"/>
     <w:uiPriority w:val="99"/>
     <w:semiHidden/>
     <w:unhideWhenUsed/>
@@ -6628,10 +7893,10 @@
       <w:szCs w:val="18"/>
     </w:rPr>
   </w:style>
-  <w:style w:type="character" w:customStyle="1" w:styleId="TekstdymkaZnak">
-    <w:name w:val="Tekst dymka Znak"/>
-    <w:basedOn w:val="Domylnaczcionkaakapitu"/>
-    <w:link w:val="Tekstdymka"/>
+  <w:style w:type="character" w:customStyle="1" w:styleId="BalloonTextChar">
+    <w:name w:val="Balloon Text Char"/>
+    <w:basedOn w:val="DefaultParagraphFont"/>
+    <w:link w:val="BalloonText"/>
     <w:uiPriority w:val="99"/>
     <w:semiHidden/>
     <w:rsid w:val="00B55FED"/>
@@ -6641,9 +7906,9 @@
       <w:szCs w:val="18"/>
     </w:rPr>
   </w:style>
-  <w:style w:type="table" w:styleId="Zwykatabela3">
+  <w:style w:type="table" w:styleId="PlainTable3">
     <w:name w:val="Plain Table 3"/>
-    <w:basedOn w:val="Standardowy"/>
+    <w:basedOn w:val="TableNormal"/>
     <w:uiPriority w:val="43"/>
     <w:rsid w:val="00534ACB"/>
     <w:pPr>
@@ -6734,9 +7999,9 @@
       </w:tcPr>
     </w:tblStylePr>
   </w:style>
-  <w:style w:type="table" w:styleId="Zwykatabela4">
+  <w:style w:type="table" w:styleId="PlainTable4">
     <w:name w:val="Plain Table 4"/>
-    <w:basedOn w:val="Standardowy"/>
+    <w:basedOn w:val="TableNormal"/>
     <w:uiPriority w:val="44"/>
     <w:rsid w:val="00534ACB"/>
     <w:pPr>
@@ -6783,9 +8048,9 @@
       </w:tcPr>
     </w:tblStylePr>
   </w:style>
-  <w:style w:type="table" w:styleId="Zwykatabela5">
+  <w:style w:type="table" w:styleId="PlainTable5">
     <w:name w:val="Plain Table 5"/>
-    <w:basedOn w:val="Standardowy"/>
+    <w:basedOn w:val="TableNormal"/>
     <w:uiPriority w:val="45"/>
     <w:rsid w:val="00534ACB"/>
     <w:pPr>
@@ -6904,6 +8169,1042 @@
     </w:tblStylePr>
   </w:style>
 </w:styles>
+</file>
+
+<file path=word/charts/chart1.xml><?xml version="1.0" encoding="utf-8"?>
+<c:chartSpace xmlns:c="http://schemas.openxmlformats.org/drawingml/2006/chart" xmlns:a="http://schemas.openxmlformats.org/drawingml/2006/main" xmlns:r="http://schemas.openxmlformats.org/officeDocument/2006/relationships">
+  <c:date1904 val="0"/>
+  <c:lang val="en-US"/>
+  <c:roundedCorners val="0"/>
+  <mc:AlternateContent xmlns:mc="http://schemas.openxmlformats.org/markup-compatibility/2006">
+    <mc:Choice xmlns:c14="http://schemas.microsoft.com/office/drawing/2007/8/2/chart" Requires="c14">
+      <c14:style val="102"/>
+    </mc:Choice>
+    <mc:Fallback>
+      <c:style val="2"/>
+    </mc:Fallback>
+  </mc:AlternateContent>
+  <c:chart>
+    <c:title>
+      <c:tx>
+        <c:rich>
+          <a:bodyPr rot="0" spcFirstLastPara="1" vertOverflow="ellipsis" vert="horz" wrap="square" anchor="ctr" anchorCtr="1"/>
+          <a:lstStyle/>
+          <a:p>
+            <a:pPr>
+              <a:defRPr sz="1400" b="0" i="0" u="none" strike="noStrike" kern="1200" spc="0" baseline="0">
+                <a:solidFill>
+                  <a:schemeClr val="tx1">
+                    <a:lumMod val="65000"/>
+                    <a:lumOff val="35000"/>
+                  </a:schemeClr>
+                </a:solidFill>
+                <a:latin typeface="+mn-lt"/>
+                <a:ea typeface="+mn-ea"/>
+                <a:cs typeface="+mn-cs"/>
+              </a:defRPr>
+            </a:pPr>
+            <a:r>
+              <a:rPr lang="pl-PL"/>
+              <a:t>prawdopodobieństwo stanów fazowych </a:t>
+            </a:r>
+            <a:r>
+              <a:rPr lang="pl-PL" sz="1400" b="0" i="0" u="none" strike="noStrike" baseline="0">
+                <a:effectLst/>
+              </a:rPr>
+              <a:t>λ = 21 </a:t>
+            </a:r>
+            <a:r>
+              <a:rPr lang="pl-PL"/>
+              <a:t> </a:t>
+            </a:r>
+            <a:endParaRPr lang="en-US"/>
+          </a:p>
+        </c:rich>
+      </c:tx>
+      <c:overlay val="0"/>
+      <c:spPr>
+        <a:noFill/>
+        <a:ln>
+          <a:noFill/>
+        </a:ln>
+        <a:effectLst/>
+      </c:spPr>
+      <c:txPr>
+        <a:bodyPr rot="0" spcFirstLastPara="1" vertOverflow="ellipsis" vert="horz" wrap="square" anchor="ctr" anchorCtr="1"/>
+        <a:lstStyle/>
+        <a:p>
+          <a:pPr>
+            <a:defRPr sz="1400" b="0" i="0" u="none" strike="noStrike" kern="1200" spc="0" baseline="0">
+              <a:solidFill>
+                <a:schemeClr val="tx1">
+                  <a:lumMod val="65000"/>
+                  <a:lumOff val="35000"/>
+                </a:schemeClr>
+              </a:solidFill>
+              <a:latin typeface="+mn-lt"/>
+              <a:ea typeface="+mn-ea"/>
+              <a:cs typeface="+mn-cs"/>
+            </a:defRPr>
+          </a:pPr>
+          <a:endParaRPr lang="pl-PL"/>
+        </a:p>
+      </c:txPr>
+    </c:title>
+    <c:autoTitleDeleted val="0"/>
+    <c:plotArea>
+      <c:layout/>
+      <c:barChart>
+        <c:barDir val="col"/>
+        <c:grouping val="clustered"/>
+        <c:varyColors val="0"/>
+        <c:ser>
+          <c:idx val="0"/>
+          <c:order val="0"/>
+          <c:tx>
+            <c:strRef>
+              <c:f>Sheet2!$D$9</c:f>
+              <c:strCache>
+                <c:ptCount val="1"/>
+                <c:pt idx="0">
+                  <c:v>pi</c:v>
+                </c:pt>
+              </c:strCache>
+            </c:strRef>
+          </c:tx>
+          <c:spPr>
+            <a:solidFill>
+              <a:schemeClr val="accent1"/>
+            </a:solidFill>
+            <a:ln>
+              <a:noFill/>
+            </a:ln>
+            <a:effectLst/>
+          </c:spPr>
+          <c:invertIfNegative val="0"/>
+          <c:cat>
+            <c:numRef>
+              <c:f>Sheet2!$B$10:$B$24</c:f>
+              <c:numCache>
+                <c:formatCode>General</c:formatCode>
+                <c:ptCount val="15"/>
+                <c:pt idx="0">
+                  <c:v>0</c:v>
+                </c:pt>
+                <c:pt idx="1">
+                  <c:v>1</c:v>
+                </c:pt>
+                <c:pt idx="2">
+                  <c:v>2</c:v>
+                </c:pt>
+                <c:pt idx="3">
+                  <c:v>3</c:v>
+                </c:pt>
+                <c:pt idx="4">
+                  <c:v>4</c:v>
+                </c:pt>
+                <c:pt idx="5">
+                  <c:v>5</c:v>
+                </c:pt>
+                <c:pt idx="6">
+                  <c:v>6</c:v>
+                </c:pt>
+                <c:pt idx="7">
+                  <c:v>7</c:v>
+                </c:pt>
+                <c:pt idx="8">
+                  <c:v>8</c:v>
+                </c:pt>
+                <c:pt idx="9">
+                  <c:v>9</c:v>
+                </c:pt>
+                <c:pt idx="10">
+                  <c:v>10</c:v>
+                </c:pt>
+                <c:pt idx="11">
+                  <c:v>11</c:v>
+                </c:pt>
+                <c:pt idx="12">
+                  <c:v>12</c:v>
+                </c:pt>
+                <c:pt idx="13">
+                  <c:v>13</c:v>
+                </c:pt>
+                <c:pt idx="14">
+                  <c:v>14</c:v>
+                </c:pt>
+              </c:numCache>
+            </c:numRef>
+          </c:cat>
+          <c:val>
+            <c:numRef>
+              <c:f>Sheet2!$D$10:$D$24</c:f>
+              <c:numCache>
+                <c:formatCode>General</c:formatCode>
+                <c:ptCount val="15"/>
+                <c:pt idx="0">
+                  <c:v>4.7491346041272824E-3</c:v>
+                </c:pt>
+                <c:pt idx="1">
+                  <c:v>1.9946365337334588E-2</c:v>
+                </c:pt>
+                <c:pt idx="2">
+                  <c:v>4.188736720840263E-2</c:v>
+                </c:pt>
+                <c:pt idx="3">
+                  <c:v>5.8642314091763688E-2</c:v>
+                </c:pt>
+                <c:pt idx="4">
+                  <c:v>6.1574429796351873E-2</c:v>
+                </c:pt>
+                <c:pt idx="5">
+                  <c:v>6.4653151286169469E-2</c:v>
+                </c:pt>
+                <c:pt idx="6">
+                  <c:v>6.788580885047793E-2</c:v>
+                </c:pt>
+                <c:pt idx="7">
+                  <c:v>7.1280099293001831E-2</c:v>
+                </c:pt>
+                <c:pt idx="8">
+                  <c:v>7.4844104257651922E-2</c:v>
+                </c:pt>
+                <c:pt idx="9">
+                  <c:v>7.8586309470534521E-2</c:v>
+                </c:pt>
+                <c:pt idx="10">
+                  <c:v>8.2515624944061255E-2</c:v>
+                </c:pt>
+                <c:pt idx="11">
+                  <c:v>8.6641406191264314E-2</c:v>
+                </c:pt>
+                <c:pt idx="12">
+                  <c:v>9.097347650082753E-2</c:v>
+                </c:pt>
+                <c:pt idx="13">
+                  <c:v>9.5522150325868888E-2</c:v>
+                </c:pt>
+                <c:pt idx="14">
+                  <c:v>0.10029825784216236</c:v>
+                </c:pt>
+              </c:numCache>
+            </c:numRef>
+          </c:val>
+        </c:ser>
+        <c:dLbls>
+          <c:showLegendKey val="0"/>
+          <c:showVal val="0"/>
+          <c:showCatName val="0"/>
+          <c:showSerName val="0"/>
+          <c:showPercent val="0"/>
+          <c:showBubbleSize val="0"/>
+        </c:dLbls>
+        <c:gapWidth val="219"/>
+        <c:overlap val="-27"/>
+        <c:axId val="-897025168"/>
+        <c:axId val="-763663712"/>
+      </c:barChart>
+      <c:catAx>
+        <c:axId val="-897025168"/>
+        <c:scaling>
+          <c:orientation val="minMax"/>
+        </c:scaling>
+        <c:delete val="0"/>
+        <c:axPos val="b"/>
+        <c:title>
+          <c:tx>
+            <c:rich>
+              <a:bodyPr rot="0" spcFirstLastPara="1" vertOverflow="ellipsis" vert="horz" wrap="square" anchor="ctr" anchorCtr="1"/>
+              <a:lstStyle/>
+              <a:p>
+                <a:pPr>
+                  <a:defRPr sz="1000" b="0" i="0" u="none" strike="noStrike" kern="1200" baseline="0">
+                    <a:solidFill>
+                      <a:schemeClr val="tx1">
+                        <a:lumMod val="65000"/>
+                        <a:lumOff val="35000"/>
+                      </a:schemeClr>
+                    </a:solidFill>
+                    <a:latin typeface="+mn-lt"/>
+                    <a:ea typeface="+mn-ea"/>
+                    <a:cs typeface="+mn-cs"/>
+                  </a:defRPr>
+                </a:pPr>
+                <a:r>
+                  <a:rPr lang="pl-PL"/>
+                  <a:t>i</a:t>
+                </a:r>
+              </a:p>
+            </c:rich>
+          </c:tx>
+          <c:overlay val="0"/>
+          <c:spPr>
+            <a:noFill/>
+            <a:ln>
+              <a:noFill/>
+            </a:ln>
+            <a:effectLst/>
+          </c:spPr>
+          <c:txPr>
+            <a:bodyPr rot="0" spcFirstLastPara="1" vertOverflow="ellipsis" vert="horz" wrap="square" anchor="ctr" anchorCtr="1"/>
+            <a:lstStyle/>
+            <a:p>
+              <a:pPr>
+                <a:defRPr sz="1000" b="0" i="0" u="none" strike="noStrike" kern="1200" baseline="0">
+                  <a:solidFill>
+                    <a:schemeClr val="tx1">
+                      <a:lumMod val="65000"/>
+                      <a:lumOff val="35000"/>
+                    </a:schemeClr>
+                  </a:solidFill>
+                  <a:latin typeface="+mn-lt"/>
+                  <a:ea typeface="+mn-ea"/>
+                  <a:cs typeface="+mn-cs"/>
+                </a:defRPr>
+              </a:pPr>
+              <a:endParaRPr lang="pl-PL"/>
+            </a:p>
+          </c:txPr>
+        </c:title>
+        <c:numFmt formatCode="General" sourceLinked="1"/>
+        <c:majorTickMark val="none"/>
+        <c:minorTickMark val="none"/>
+        <c:tickLblPos val="nextTo"/>
+        <c:spPr>
+          <a:noFill/>
+          <a:ln w="9525" cap="flat" cmpd="sng" algn="ctr">
+            <a:solidFill>
+              <a:schemeClr val="tx1">
+                <a:lumMod val="15000"/>
+                <a:lumOff val="85000"/>
+              </a:schemeClr>
+            </a:solidFill>
+            <a:round/>
+          </a:ln>
+          <a:effectLst/>
+        </c:spPr>
+        <c:txPr>
+          <a:bodyPr rot="-60000000" spcFirstLastPara="1" vertOverflow="ellipsis" vert="horz" wrap="square" anchor="ctr" anchorCtr="1"/>
+          <a:lstStyle/>
+          <a:p>
+            <a:pPr>
+              <a:defRPr sz="900" b="0" i="0" u="none" strike="noStrike" kern="1200" baseline="0">
+                <a:solidFill>
+                  <a:schemeClr val="tx1">
+                    <a:lumMod val="65000"/>
+                    <a:lumOff val="35000"/>
+                  </a:schemeClr>
+                </a:solidFill>
+                <a:latin typeface="+mn-lt"/>
+                <a:ea typeface="+mn-ea"/>
+                <a:cs typeface="+mn-cs"/>
+              </a:defRPr>
+            </a:pPr>
+            <a:endParaRPr lang="pl-PL"/>
+          </a:p>
+        </c:txPr>
+        <c:crossAx val="-763663712"/>
+        <c:crosses val="autoZero"/>
+        <c:auto val="1"/>
+        <c:lblAlgn val="ctr"/>
+        <c:lblOffset val="100"/>
+        <c:noMultiLvlLbl val="0"/>
+      </c:catAx>
+      <c:valAx>
+        <c:axId val="-763663712"/>
+        <c:scaling>
+          <c:orientation val="minMax"/>
+        </c:scaling>
+        <c:delete val="0"/>
+        <c:axPos val="l"/>
+        <c:majorGridlines>
+          <c:spPr>
+            <a:ln w="9525" cap="flat" cmpd="sng" algn="ctr">
+              <a:solidFill>
+                <a:schemeClr val="tx1">
+                  <a:lumMod val="15000"/>
+                  <a:lumOff val="85000"/>
+                </a:schemeClr>
+              </a:solidFill>
+              <a:round/>
+            </a:ln>
+            <a:effectLst/>
+          </c:spPr>
+        </c:majorGridlines>
+        <c:title>
+          <c:tx>
+            <c:rich>
+              <a:bodyPr rot="-5400000" spcFirstLastPara="1" vertOverflow="ellipsis" vert="horz" wrap="square" anchor="ctr" anchorCtr="1"/>
+              <a:lstStyle/>
+              <a:p>
+                <a:pPr>
+                  <a:defRPr sz="1000" b="0" i="0" u="none" strike="noStrike" kern="1200" baseline="0">
+                    <a:solidFill>
+                      <a:schemeClr val="tx1">
+                        <a:lumMod val="65000"/>
+                        <a:lumOff val="35000"/>
+                      </a:schemeClr>
+                    </a:solidFill>
+                    <a:latin typeface="+mn-lt"/>
+                    <a:ea typeface="+mn-ea"/>
+                    <a:cs typeface="+mn-cs"/>
+                  </a:defRPr>
+                </a:pPr>
+                <a:r>
+                  <a:rPr lang="pl-PL"/>
+                  <a:t>p</a:t>
+                </a:r>
+              </a:p>
+            </c:rich>
+          </c:tx>
+          <c:overlay val="0"/>
+          <c:spPr>
+            <a:noFill/>
+            <a:ln>
+              <a:noFill/>
+            </a:ln>
+            <a:effectLst/>
+          </c:spPr>
+          <c:txPr>
+            <a:bodyPr rot="-5400000" spcFirstLastPara="1" vertOverflow="ellipsis" vert="horz" wrap="square" anchor="ctr" anchorCtr="1"/>
+            <a:lstStyle/>
+            <a:p>
+              <a:pPr>
+                <a:defRPr sz="1000" b="0" i="0" u="none" strike="noStrike" kern="1200" baseline="0">
+                  <a:solidFill>
+                    <a:schemeClr val="tx1">
+                      <a:lumMod val="65000"/>
+                      <a:lumOff val="35000"/>
+                    </a:schemeClr>
+                  </a:solidFill>
+                  <a:latin typeface="+mn-lt"/>
+                  <a:ea typeface="+mn-ea"/>
+                  <a:cs typeface="+mn-cs"/>
+                </a:defRPr>
+              </a:pPr>
+              <a:endParaRPr lang="pl-PL"/>
+            </a:p>
+          </c:txPr>
+        </c:title>
+        <c:numFmt formatCode="General" sourceLinked="1"/>
+        <c:majorTickMark val="none"/>
+        <c:minorTickMark val="none"/>
+        <c:tickLblPos val="nextTo"/>
+        <c:spPr>
+          <a:noFill/>
+          <a:ln>
+            <a:noFill/>
+          </a:ln>
+          <a:effectLst/>
+        </c:spPr>
+        <c:txPr>
+          <a:bodyPr rot="-60000000" spcFirstLastPara="1" vertOverflow="ellipsis" vert="horz" wrap="square" anchor="ctr" anchorCtr="1"/>
+          <a:lstStyle/>
+          <a:p>
+            <a:pPr>
+              <a:defRPr sz="900" b="0" i="0" u="none" strike="noStrike" kern="1200" baseline="0">
+                <a:solidFill>
+                  <a:schemeClr val="tx1">
+                    <a:lumMod val="65000"/>
+                    <a:lumOff val="35000"/>
+                  </a:schemeClr>
+                </a:solidFill>
+                <a:latin typeface="+mn-lt"/>
+                <a:ea typeface="+mn-ea"/>
+                <a:cs typeface="+mn-cs"/>
+              </a:defRPr>
+            </a:pPr>
+            <a:endParaRPr lang="pl-PL"/>
+          </a:p>
+        </c:txPr>
+        <c:crossAx val="-897025168"/>
+        <c:crosses val="autoZero"/>
+        <c:crossBetween val="between"/>
+      </c:valAx>
+      <c:spPr>
+        <a:noFill/>
+        <a:ln>
+          <a:noFill/>
+        </a:ln>
+        <a:effectLst/>
+      </c:spPr>
+    </c:plotArea>
+    <c:plotVisOnly val="1"/>
+    <c:dispBlanksAs val="gap"/>
+    <c:showDLblsOverMax val="0"/>
+  </c:chart>
+  <c:spPr>
+    <a:solidFill>
+      <a:schemeClr val="bg1"/>
+    </a:solidFill>
+    <a:ln w="9525" cap="flat" cmpd="sng" algn="ctr">
+      <a:solidFill>
+        <a:schemeClr val="tx1">
+          <a:lumMod val="15000"/>
+          <a:lumOff val="85000"/>
+        </a:schemeClr>
+      </a:solidFill>
+      <a:round/>
+    </a:ln>
+    <a:effectLst/>
+  </c:spPr>
+  <c:txPr>
+    <a:bodyPr/>
+    <a:lstStyle/>
+    <a:p>
+      <a:pPr>
+        <a:defRPr/>
+      </a:pPr>
+      <a:endParaRPr lang="pl-PL"/>
+    </a:p>
+  </c:txPr>
+  <c:externalData r:id="rId3">
+    <c:autoUpdate val="0"/>
+  </c:externalData>
+</c:chartSpace>
+</file>
+
+<file path=word/charts/colors1.xml><?xml version="1.0" encoding="utf-8"?>
+<cs:colorStyle xmlns:cs="http://schemas.microsoft.com/office/drawing/2012/chartStyle" xmlns:a="http://schemas.openxmlformats.org/drawingml/2006/main" meth="cycle" id="10">
+  <a:schemeClr val="accent1"/>
+  <a:schemeClr val="accent2"/>
+  <a:schemeClr val="accent3"/>
+  <a:schemeClr val="accent4"/>
+  <a:schemeClr val="accent5"/>
+  <a:schemeClr val="accent6"/>
+  <cs:variation/>
+  <cs:variation>
+    <a:lumMod val="60000"/>
+  </cs:variation>
+  <cs:variation>
+    <a:lumMod val="80000"/>
+    <a:lumOff val="20000"/>
+  </cs:variation>
+  <cs:variation>
+    <a:lumMod val="80000"/>
+  </cs:variation>
+  <cs:variation>
+    <a:lumMod val="60000"/>
+    <a:lumOff val="40000"/>
+  </cs:variation>
+  <cs:variation>
+    <a:lumMod val="50000"/>
+  </cs:variation>
+  <cs:variation>
+    <a:lumMod val="70000"/>
+    <a:lumOff val="30000"/>
+  </cs:variation>
+  <cs:variation>
+    <a:lumMod val="70000"/>
+  </cs:variation>
+  <cs:variation>
+    <a:lumMod val="50000"/>
+    <a:lumOff val="50000"/>
+  </cs:variation>
+</cs:colorStyle>
+</file>
+
+<file path=word/charts/style1.xml><?xml version="1.0" encoding="utf-8"?>
+<cs:chartStyle xmlns:cs="http://schemas.microsoft.com/office/drawing/2012/chartStyle" xmlns:a="http://schemas.openxmlformats.org/drawingml/2006/main" id="201">
+  <cs:axisTitle>
+    <cs:lnRef idx="0"/>
+    <cs:fillRef idx="0"/>
+    <cs:effectRef idx="0"/>
+    <cs:fontRef idx="minor">
+      <a:schemeClr val="tx1">
+        <a:lumMod val="65000"/>
+        <a:lumOff val="35000"/>
+      </a:schemeClr>
+    </cs:fontRef>
+    <cs:defRPr sz="1000" kern="1200"/>
+  </cs:axisTitle>
+  <cs:categoryAxis>
+    <cs:lnRef idx="0"/>
+    <cs:fillRef idx="0"/>
+    <cs:effectRef idx="0"/>
+    <cs:fontRef idx="minor">
+      <a:schemeClr val="tx1">
+        <a:lumMod val="65000"/>
+        <a:lumOff val="35000"/>
+      </a:schemeClr>
+    </cs:fontRef>
+    <cs:spPr>
+      <a:ln w="9525" cap="flat" cmpd="sng" algn="ctr">
+        <a:solidFill>
+          <a:schemeClr val="tx1">
+            <a:lumMod val="15000"/>
+            <a:lumOff val="85000"/>
+          </a:schemeClr>
+        </a:solidFill>
+        <a:round/>
+      </a:ln>
+    </cs:spPr>
+    <cs:defRPr sz="900" kern="1200"/>
+  </cs:categoryAxis>
+  <cs:chartArea mods="allowNoFillOverride allowNoLineOverride">
+    <cs:lnRef idx="0"/>
+    <cs:fillRef idx="0"/>
+    <cs:effectRef idx="0"/>
+    <cs:fontRef idx="minor">
+      <a:schemeClr val="tx1"/>
+    </cs:fontRef>
+    <cs:spPr>
+      <a:solidFill>
+        <a:schemeClr val="bg1"/>
+      </a:solidFill>
+      <a:ln w="9525" cap="flat" cmpd="sng" algn="ctr">
+        <a:solidFill>
+          <a:schemeClr val="tx1">
+            <a:lumMod val="15000"/>
+            <a:lumOff val="85000"/>
+          </a:schemeClr>
+        </a:solidFill>
+        <a:round/>
+      </a:ln>
+    </cs:spPr>
+    <cs:defRPr sz="1000" kern="1200"/>
+  </cs:chartArea>
+  <cs:dataLabel>
+    <cs:lnRef idx="0"/>
+    <cs:fillRef idx="0"/>
+    <cs:effectRef idx="0"/>
+    <cs:fontRef idx="minor">
+      <a:schemeClr val="tx1">
+        <a:lumMod val="75000"/>
+        <a:lumOff val="25000"/>
+      </a:schemeClr>
+    </cs:fontRef>
+    <cs:defRPr sz="900" kern="1200"/>
+  </cs:dataLabel>
+  <cs:dataLabelCallout>
+    <cs:lnRef idx="0"/>
+    <cs:fillRef idx="0"/>
+    <cs:effectRef idx="0"/>
+    <cs:fontRef idx="minor">
+      <a:schemeClr val="dk1">
+        <a:lumMod val="65000"/>
+        <a:lumOff val="35000"/>
+      </a:schemeClr>
+    </cs:fontRef>
+    <cs:spPr>
+      <a:solidFill>
+        <a:schemeClr val="lt1"/>
+      </a:solidFill>
+      <a:ln>
+        <a:solidFill>
+          <a:schemeClr val="dk1">
+            <a:lumMod val="25000"/>
+            <a:lumOff val="75000"/>
+          </a:schemeClr>
+        </a:solidFill>
+      </a:ln>
+    </cs:spPr>
+    <cs:defRPr sz="900" kern="1200"/>
+    <cs:bodyPr rot="0" spcFirstLastPara="1" vertOverflow="clip" horzOverflow="clip" vert="horz" wrap="square" lIns="36576" tIns="18288" rIns="36576" bIns="18288" anchor="ctr" anchorCtr="1">
+      <a:spAutoFit/>
+    </cs:bodyPr>
+  </cs:dataLabelCallout>
+  <cs:dataPoint>
+    <cs:lnRef idx="0"/>
+    <cs:fillRef idx="1">
+      <cs:styleClr val="auto"/>
+    </cs:fillRef>
+    <cs:effectRef idx="0"/>
+    <cs:fontRef idx="minor">
+      <a:schemeClr val="tx1"/>
+    </cs:fontRef>
+  </cs:dataPoint>
+  <cs:dataPoint3D>
+    <cs:lnRef idx="0"/>
+    <cs:fillRef idx="1">
+      <cs:styleClr val="auto"/>
+    </cs:fillRef>
+    <cs:effectRef idx="0"/>
+    <cs:fontRef idx="minor">
+      <a:schemeClr val="tx1"/>
+    </cs:fontRef>
+  </cs:dataPoint3D>
+  <cs:dataPointLine>
+    <cs:lnRef idx="0">
+      <cs:styleClr val="auto"/>
+    </cs:lnRef>
+    <cs:fillRef idx="1"/>
+    <cs:effectRef idx="0"/>
+    <cs:fontRef idx="minor">
+      <a:schemeClr val="tx1"/>
+    </cs:fontRef>
+    <cs:spPr>
+      <a:ln w="28575" cap="rnd">
+        <a:solidFill>
+          <a:schemeClr val="phClr"/>
+        </a:solidFill>
+        <a:round/>
+      </a:ln>
+    </cs:spPr>
+  </cs:dataPointLine>
+  <cs:dataPointMarker>
+    <cs:lnRef idx="0">
+      <cs:styleClr val="auto"/>
+    </cs:lnRef>
+    <cs:fillRef idx="1">
+      <cs:styleClr val="auto"/>
+    </cs:fillRef>
+    <cs:effectRef idx="0"/>
+    <cs:fontRef idx="minor">
+      <a:schemeClr val="tx1"/>
+    </cs:fontRef>
+    <cs:spPr>
+      <a:ln w="9525">
+        <a:solidFill>
+          <a:schemeClr val="phClr"/>
+        </a:solidFill>
+      </a:ln>
+    </cs:spPr>
+  </cs:dataPointMarker>
+  <cs:dataPointMarkerLayout symbol="circle" size="5"/>
+  <cs:dataPointWireframe>
+    <cs:lnRef idx="0">
+      <cs:styleClr val="auto"/>
+    </cs:lnRef>
+    <cs:fillRef idx="1"/>
+    <cs:effectRef idx="0"/>
+    <cs:fontRef idx="minor">
+      <a:schemeClr val="tx1"/>
+    </cs:fontRef>
+    <cs:spPr>
+      <a:ln w="9525" cap="rnd">
+        <a:solidFill>
+          <a:schemeClr val="phClr"/>
+        </a:solidFill>
+        <a:round/>
+      </a:ln>
+    </cs:spPr>
+  </cs:dataPointWireframe>
+  <cs:dataTable>
+    <cs:lnRef idx="0"/>
+    <cs:fillRef idx="0"/>
+    <cs:effectRef idx="0"/>
+    <cs:fontRef idx="minor">
+      <a:schemeClr val="tx1">
+        <a:lumMod val="65000"/>
+        <a:lumOff val="35000"/>
+      </a:schemeClr>
+    </cs:fontRef>
+    <cs:spPr>
+      <a:noFill/>
+      <a:ln w="9525" cap="flat" cmpd="sng" algn="ctr">
+        <a:solidFill>
+          <a:schemeClr val="tx1">
+            <a:lumMod val="15000"/>
+            <a:lumOff val="85000"/>
+          </a:schemeClr>
+        </a:solidFill>
+        <a:round/>
+      </a:ln>
+    </cs:spPr>
+    <cs:defRPr sz="900" kern="1200"/>
+  </cs:dataTable>
+  <cs:downBar>
+    <cs:lnRef idx="0"/>
+    <cs:fillRef idx="0"/>
+    <cs:effectRef idx="0"/>
+    <cs:fontRef idx="minor">
+      <a:schemeClr val="dk1"/>
+    </cs:fontRef>
+    <cs:spPr>
+      <a:solidFill>
+        <a:schemeClr val="dk1">
+          <a:lumMod val="65000"/>
+          <a:lumOff val="35000"/>
+        </a:schemeClr>
+      </a:solidFill>
+      <a:ln w="9525">
+        <a:solidFill>
+          <a:schemeClr val="tx1">
+            <a:lumMod val="65000"/>
+            <a:lumOff val="35000"/>
+          </a:schemeClr>
+        </a:solidFill>
+      </a:ln>
+    </cs:spPr>
+  </cs:downBar>
+  <cs:dropLine>
+    <cs:lnRef idx="0"/>
+    <cs:fillRef idx="0"/>
+    <cs:effectRef idx="0"/>
+    <cs:fontRef idx="minor">
+      <a:schemeClr val="tx1"/>
+    </cs:fontRef>
+    <cs:spPr>
+      <a:ln w="9525" cap="flat" cmpd="sng" algn="ctr">
+        <a:solidFill>
+          <a:schemeClr val="tx1">
+            <a:lumMod val="35000"/>
+            <a:lumOff val="65000"/>
+          </a:schemeClr>
+        </a:solidFill>
+        <a:round/>
+      </a:ln>
+    </cs:spPr>
+  </cs:dropLine>
+  <cs:errorBar>
+    <cs:lnRef idx="0"/>
+    <cs:fillRef idx="0"/>
+    <cs:effectRef idx="0"/>
+    <cs:fontRef idx="minor">
+      <a:schemeClr val="tx1"/>
+    </cs:fontRef>
+    <cs:spPr>
+      <a:ln w="9525" cap="flat" cmpd="sng" algn="ctr">
+        <a:solidFill>
+          <a:schemeClr val="tx1">
+            <a:lumMod val="65000"/>
+            <a:lumOff val="35000"/>
+          </a:schemeClr>
+        </a:solidFill>
+        <a:round/>
+      </a:ln>
+    </cs:spPr>
+  </cs:errorBar>
+  <cs:floor>
+    <cs:lnRef idx="0"/>
+    <cs:fillRef idx="0"/>
+    <cs:effectRef idx="0"/>
+    <cs:fontRef idx="minor">
+      <a:schemeClr val="tx1"/>
+    </cs:fontRef>
+    <cs:spPr>
+      <a:noFill/>
+      <a:ln>
+        <a:noFill/>
+      </a:ln>
+    </cs:spPr>
+  </cs:floor>
+  <cs:gridlineMajor>
+    <cs:lnRef idx="0"/>
+    <cs:fillRef idx="0"/>
+    <cs:effectRef idx="0"/>
+    <cs:fontRef idx="minor">
+      <a:schemeClr val="tx1"/>
+    </cs:fontRef>
+    <cs:spPr>
+      <a:ln w="9525" cap="flat" cmpd="sng" algn="ctr">
+        <a:solidFill>
+          <a:schemeClr val="tx1">
+            <a:lumMod val="15000"/>
+            <a:lumOff val="85000"/>
+          </a:schemeClr>
+        </a:solidFill>
+        <a:round/>
+      </a:ln>
+    </cs:spPr>
+  </cs:gridlineMajor>
+  <cs:gridlineMinor>
+    <cs:lnRef idx="0"/>
+    <cs:fillRef idx="0"/>
+    <cs:effectRef idx="0"/>
+    <cs:fontRef idx="minor">
+      <a:schemeClr val="tx1"/>
+    </cs:fontRef>
+    <cs:spPr>
+      <a:ln w="9525" cap="flat" cmpd="sng" algn="ctr">
+        <a:solidFill>
+          <a:schemeClr val="tx1">
+            <a:lumMod val="5000"/>
+            <a:lumOff val="95000"/>
+          </a:schemeClr>
+        </a:solidFill>
+        <a:round/>
+      </a:ln>
+    </cs:spPr>
+  </cs:gridlineMinor>
+  <cs:hiLoLine>
+    <cs:lnRef idx="0"/>
+    <cs:fillRef idx="0"/>
+    <cs:effectRef idx="0"/>
+    <cs:fontRef idx="minor">
+      <a:schemeClr val="tx1"/>
+    </cs:fontRef>
+    <cs:spPr>
+      <a:ln w="9525" cap="flat" cmpd="sng" algn="ctr">
+        <a:solidFill>
+          <a:schemeClr val="tx1">
+            <a:lumMod val="75000"/>
+            <a:lumOff val="25000"/>
+          </a:schemeClr>
+        </a:solidFill>
+        <a:round/>
+      </a:ln>
+    </cs:spPr>
+  </cs:hiLoLine>
+  <cs:leaderLine>
+    <cs:lnRef idx="0"/>
+    <cs:fillRef idx="0"/>
+    <cs:effectRef idx="0"/>
+    <cs:fontRef idx="minor">
+      <a:schemeClr val="tx1"/>
+    </cs:fontRef>
+    <cs:spPr>
+      <a:ln w="9525" cap="flat" cmpd="sng" algn="ctr">
+        <a:solidFill>
+          <a:schemeClr val="tx1">
+            <a:lumMod val="35000"/>
+            <a:lumOff val="65000"/>
+          </a:schemeClr>
+        </a:solidFill>
+        <a:round/>
+      </a:ln>
+    </cs:spPr>
+  </cs:leaderLine>
+  <cs:legend>
+    <cs:lnRef idx="0"/>
+    <cs:fillRef idx="0"/>
+    <cs:effectRef idx="0"/>
+    <cs:fontRef idx="minor">
+      <a:schemeClr val="tx1">
+        <a:lumMod val="65000"/>
+        <a:lumOff val="35000"/>
+      </a:schemeClr>
+    </cs:fontRef>
+    <cs:defRPr sz="900" kern="1200"/>
+  </cs:legend>
+  <cs:plotArea mods="allowNoFillOverride allowNoLineOverride">
+    <cs:lnRef idx="0"/>
+    <cs:fillRef idx="0"/>
+    <cs:effectRef idx="0"/>
+    <cs:fontRef idx="minor">
+      <a:schemeClr val="tx1"/>
+    </cs:fontRef>
+  </cs:plotArea>
+  <cs:plotArea3D mods="allowNoFillOverride allowNoLineOverride">
+    <cs:lnRef idx="0"/>
+    <cs:fillRef idx="0"/>
+    <cs:effectRef idx="0"/>
+    <cs:fontRef idx="minor">
+      <a:schemeClr val="tx1"/>
+    </cs:fontRef>
+  </cs:plotArea3D>
+  <cs:seriesAxis>
+    <cs:lnRef idx="0"/>
+    <cs:fillRef idx="0"/>
+    <cs:effectRef idx="0"/>
+    <cs:fontRef idx="minor">
+      <a:schemeClr val="tx1">
+        <a:lumMod val="65000"/>
+        <a:lumOff val="35000"/>
+      </a:schemeClr>
+    </cs:fontRef>
+    <cs:defRPr sz="900" kern="1200"/>
+  </cs:seriesAxis>
+  <cs:seriesLine>
+    <cs:lnRef idx="0"/>
+    <cs:fillRef idx="0"/>
+    <cs:effectRef idx="0"/>
+    <cs:fontRef idx="minor">
+      <a:schemeClr val="tx1"/>
+    </cs:fontRef>
+    <cs:spPr>
+      <a:ln w="9525" cap="flat" cmpd="sng" algn="ctr">
+        <a:solidFill>
+          <a:schemeClr val="tx1">
+            <a:lumMod val="35000"/>
+            <a:lumOff val="65000"/>
+          </a:schemeClr>
+        </a:solidFill>
+        <a:round/>
+      </a:ln>
+    </cs:spPr>
+  </cs:seriesLine>
+  <cs:title>
+    <cs:lnRef idx="0"/>
+    <cs:fillRef idx="0"/>
+    <cs:effectRef idx="0"/>
+    <cs:fontRef idx="minor">
+      <a:schemeClr val="tx1">
+        <a:lumMod val="65000"/>
+        <a:lumOff val="35000"/>
+      </a:schemeClr>
+    </cs:fontRef>
+    <cs:defRPr sz="1400" b="0" kern="1200" spc="0" baseline="0"/>
+  </cs:title>
+  <cs:trendline>
+    <cs:lnRef idx="0">
+      <cs:styleClr val="auto"/>
+    </cs:lnRef>
+    <cs:fillRef idx="0"/>
+    <cs:effectRef idx="0"/>
+    <cs:fontRef idx="minor">
+      <a:schemeClr val="tx1"/>
+    </cs:fontRef>
+    <cs:spPr>
+      <a:ln w="19050" cap="rnd">
+        <a:solidFill>
+          <a:schemeClr val="phClr"/>
+        </a:solidFill>
+        <a:prstDash val="sysDot"/>
+      </a:ln>
+    </cs:spPr>
+  </cs:trendline>
+  <cs:trendlineLabel>
+    <cs:lnRef idx="0"/>
+    <cs:fillRef idx="0"/>
+    <cs:effectRef idx="0"/>
+    <cs:fontRef idx="minor">
+      <a:schemeClr val="tx1">
+        <a:lumMod val="65000"/>
+        <a:lumOff val="35000"/>
+      </a:schemeClr>
+    </cs:fontRef>
+    <cs:defRPr sz="900" kern="1200"/>
+  </cs:trendlineLabel>
+  <cs:upBar>
+    <cs:lnRef idx="0"/>
+    <cs:fillRef idx="0"/>
+    <cs:effectRef idx="0"/>
+    <cs:fontRef idx="minor">
+      <a:schemeClr val="dk1"/>
+    </cs:fontRef>
+    <cs:spPr>
+      <a:solidFill>
+        <a:schemeClr val="lt1"/>
+      </a:solidFill>
+      <a:ln w="9525">
+        <a:solidFill>
+          <a:schemeClr val="tx1">
+            <a:lumMod val="15000"/>
+            <a:lumOff val="85000"/>
+          </a:schemeClr>
+        </a:solidFill>
+      </a:ln>
+    </cs:spPr>
+  </cs:upBar>
+  <cs:valueAxis>
+    <cs:lnRef idx="0"/>
+    <cs:fillRef idx="0"/>
+    <cs:effectRef idx="0"/>
+    <cs:fontRef idx="minor">
+      <a:schemeClr val="tx1">
+        <a:lumMod val="65000"/>
+        <a:lumOff val="35000"/>
+      </a:schemeClr>
+    </cs:fontRef>
+    <cs:defRPr sz="900" kern="1200"/>
+  </cs:valueAxis>
+  <cs:wall>
+    <cs:lnRef idx="0"/>
+    <cs:fillRef idx="0"/>
+    <cs:effectRef idx="0"/>
+    <cs:fontRef idx="minor">
+      <a:schemeClr val="tx1"/>
+    </cs:fontRef>
+    <cs:spPr>
+      <a:noFill/>
+      <a:ln>
+        <a:noFill/>
+      </a:ln>
+    </cs:spPr>
+  </cs:wall>
+</cs:chartStyle>
 </file>
 
 <file path=word/theme/theme1.xml><?xml version="1.0" encoding="utf-8"?>

</xml_diff>